<commit_message>
Changes in ptixiaki report
</commit_message>
<xml_diff>
--- a/src/main/Documentation/Πτυχιακή.docx
+++ b/src/main/Documentation/Πτυχιακή.docx
@@ -1,6 +1,6 @@
 
 <file path=word/document.xml><?xml version="1.0" encoding="utf-8"?>
-<w:document xmlns:wpc="http://schemas.microsoft.com/office/word/2010/wordprocessingCanvas" xmlns:cx="http://schemas.microsoft.com/office/drawing/2014/chartex" xmlns:cx1="http://schemas.microsoft.com/office/drawing/2015/9/8/chartex" xmlns:cx2="http://schemas.microsoft.com/office/drawing/2015/10/21/chartex" xmlns:cx3="http://schemas.microsoft.com/office/drawing/2016/5/9/chartex" xmlns:cx4="http://schemas.microsoft.com/office/drawing/2016/5/10/chartex" xmlns:cx5="http://schemas.microsoft.com/office/drawing/2016/5/11/chartex" xmlns:cx6="http://schemas.microsoft.com/office/drawing/2016/5/12/chartex" xmlns:cx7="http://schemas.microsoft.com/office/drawing/2016/5/13/chartex" xmlns:cx8="http://schemas.microsoft.com/office/drawing/2016/5/14/chartex" xmlns:mc="http://schemas.openxmlformats.org/markup-compatibility/2006" xmlns:aink="http://schemas.microsoft.com/office/drawing/2016/ink" xmlns:am3d="http://schemas.microsoft.com/office/drawing/2017/model3d" xmlns:o="urn:schemas-microsoft-com:office:office" xmlns:r="http://schemas.openxmlformats.org/officeDocument/2006/relationships" xmlns:m="http://schemas.openxmlformats.org/officeDocument/2006/math" xmlns:v="urn:schemas-microsoft-com:vml" xmlns:wp14="http://schemas.microsoft.com/office/word/2010/wordprocessingDrawing" xmlns:wp="http://schemas.openxmlformats.org/drawingml/2006/wordprocessingDrawing" xmlns:w10="urn:schemas-microsoft-com:office:word" xmlns:w="http://schemas.openxmlformats.org/wordprocessingml/2006/main" xmlns:w14="http://schemas.microsoft.com/office/word/2010/wordml" xmlns:w15="http://schemas.microsoft.com/office/word/2012/wordml" xmlns:w16cid="http://schemas.microsoft.com/office/word/2016/wordml/cid" xmlns:w16se="http://schemas.microsoft.com/office/word/2015/wordml/symex" xmlns:wpg="http://schemas.microsoft.com/office/word/2010/wordprocessingGroup" xmlns:wpi="http://schemas.microsoft.com/office/word/2010/wordprocessingInk" xmlns:wne="http://schemas.microsoft.com/office/word/2006/wordml" xmlns:wps="http://schemas.microsoft.com/office/word/2010/wordprocessingShape" mc:Ignorable="w14 w15 w16se w16cid wp14">
+<w:document xmlns:wpc="http://schemas.microsoft.com/office/word/2010/wordprocessingCanvas" xmlns:cx="http://schemas.microsoft.com/office/drawing/2014/chartex" xmlns:cx1="http://schemas.microsoft.com/office/drawing/2015/9/8/chartex" xmlns:cx2="http://schemas.microsoft.com/office/drawing/2015/10/21/chartex" xmlns:cx3="http://schemas.microsoft.com/office/drawing/2016/5/9/chartex" xmlns:cx4="http://schemas.microsoft.com/office/drawing/2016/5/10/chartex" xmlns:cx5="http://schemas.microsoft.com/office/drawing/2016/5/11/chartex" xmlns:cx6="http://schemas.microsoft.com/office/drawing/2016/5/12/chartex" xmlns:cx7="http://schemas.microsoft.com/office/drawing/2016/5/13/chartex" xmlns:cx8="http://schemas.microsoft.com/office/drawing/2016/5/14/chartex" xmlns:mc="http://schemas.openxmlformats.org/markup-compatibility/2006" xmlns:aink="http://schemas.microsoft.com/office/drawing/2016/ink" xmlns:am3d="http://schemas.microsoft.com/office/drawing/2017/model3d" xmlns:o="urn:schemas-microsoft-com:office:office" xmlns:r="http://schemas.openxmlformats.org/officeDocument/2006/relationships" xmlns:m="http://schemas.openxmlformats.org/officeDocument/2006/math" xmlns:v="urn:schemas-microsoft-com:vml" xmlns:wp14="http://schemas.microsoft.com/office/word/2010/wordprocessingDrawing" xmlns:wp="http://schemas.openxmlformats.org/drawingml/2006/wordprocessingDrawing" xmlns:w10="urn:schemas-microsoft-com:office:word" xmlns:w="http://schemas.openxmlformats.org/wordprocessingml/2006/main" xmlns:w14="http://schemas.microsoft.com/office/word/2010/wordml" xmlns:w15="http://schemas.microsoft.com/office/word/2012/wordml" xmlns:w16cid="http://schemas.microsoft.com/office/word/2016/wordml/cid" xmlns:w16se="http://schemas.microsoft.com/office/word/2015/wordml/symex" xmlns:wpg="http://schemas.microsoft.com/office/word/2010/wordprocessingGroup" xmlns:wpi="http://schemas.microsoft.com/office/word/2010/wordprocessingInk" xmlns:wne="http://schemas.microsoft.com/office/word/2006/wordml" xmlns:wps="http://schemas.microsoft.com/office/word/2010/wordprocessingShape" xmlns:a="http://schemas.openxmlformats.org/drawingml/2006/main" xmlns:pic="http://schemas.openxmlformats.org/drawingml/2006/picture" xmlns:a14="http://schemas.microsoft.com/office/drawing/2010/main" mc:Ignorable="w14 w15 w16se w16cid wp14">
   <w:body>
     <w:p>
       <w:pPr>
@@ -36,6 +36,58 @@
     </w:p>
     <w:p>
       <w:pPr>
+        <w:pStyle w:val="Normal"/>
+        <w:jc w:val="both"/>
+        <w:rPr>
+          <w:sz w:val="22"/>
+          <w:szCs w:val="22"/>
+        </w:rPr>
+      </w:pPr>
+      <w:r>
+        <w:rPr>
+          <w:sz w:val="24"/>
+          <w:szCs w:val="24"/>
+        </w:rPr>
+        <w:t xml:space="preserve">Επιβλέπων: Δημήτρης </w:t>
+      </w:r>
+      <w:proofErr w:type="spellStart"/>
+      <w:r>
+        <w:rPr>
+          <w:sz w:val="24"/>
+          <w:szCs w:val="24"/>
+        </w:rPr>
+        <w:t>Πλεξουσάκης</w:t>
+      </w:r>
+      <w:proofErr w:type="spellEnd"/>
+    </w:p>
+    <w:p>
+      <w:pPr>
+        <w:pStyle w:val="Normal"/>
+        <w:jc w:val="both"/>
+        <w:rPr>
+          <w:sz w:val="22"/>
+          <w:szCs w:val="22"/>
+        </w:rPr>
+      </w:pPr>
+      <w:proofErr w:type="spellStart"/>
+      <w:r>
+        <w:rPr>
+          <w:sz w:val="24"/>
+          <w:szCs w:val="24"/>
+        </w:rPr>
+        <w:t>Συνεπιβλέπων</w:t>
+      </w:r>
+      <w:proofErr w:type="spellEnd"/>
+      <w:r>
+        <w:rPr>
+          <w:sz w:val="24"/>
+          <w:szCs w:val="24"/>
+        </w:rPr>
+        <w:t>: Παναγιώτης Παπαδάκος</w:t>
+      </w:r>
+    </w:p>
+    <w:p>
+      <w:pPr>
         <w:jc w:val="both"/>
       </w:pPr>
     </w:p>
@@ -87,7 +139,7 @@
         <w:pStyle w:val="Heading3"/>
         <w:jc w:val="both"/>
       </w:pPr>
-      <w:bookmarkStart w:id="0" w:name="_ko70zajyu60x" w:colFirst="0" w:colLast="0"/>
+      <w:bookmarkStart w:name="_ko70zajyu60x" w:colFirst="0" w:colLast="0" w:id="0"/>
       <w:bookmarkEnd w:id="0"/>
       <w:r>
         <w:t>Εισαγωγή</w:t>
@@ -188,13 +240,27 @@
         </w:rPr>
         <w:t xml:space="preserve">. Μερικά από αυτά είναι: μείωση του χρόνου που απαιτείται για την εύρεση του κατάλληλου ατόμου για μία δουλειά, αφού θα </w:t>
       </w:r>
+      <w:r>
+        <w:rPr>
+          <w:sz w:val="20"/>
+          <w:szCs w:val="20"/>
+        </w:rPr>
+        <w:t>ενημερώνονται</w:t>
+      </w:r>
+      <w:r>
+        <w:rPr>
+          <w:sz w:val="20"/>
+          <w:szCs w:val="20"/>
+        </w:rPr>
+        <w:t xml:space="preserve"> αυτόματα από το σύστημα όσοι </w:t>
+      </w:r>
       <w:proofErr w:type="spellStart"/>
       <w:r>
         <w:rPr>
           <w:sz w:val="20"/>
           <w:szCs w:val="20"/>
         </w:rPr>
-        <w:t>ενημερωνονται</w:t>
+        <w:t>professionals</w:t>
       </w:r>
       <w:proofErr w:type="spellEnd"/>
       <w:r>
@@ -202,7 +268,7 @@
           <w:sz w:val="20"/>
           <w:szCs w:val="20"/>
         </w:rPr>
-        <w:t xml:space="preserve"> αυτόματα από το σύστημα όσοι </w:t>
+        <w:t xml:space="preserve"> τηρούν τα κριτήρια και επομένως θα στέλνουν τις προσφορές τους. Η μείωση των εξόδων του </w:t>
       </w:r>
       <w:proofErr w:type="spellStart"/>
       <w:r>
@@ -210,6 +276,22 @@
           <w:sz w:val="20"/>
           <w:szCs w:val="20"/>
         </w:rPr>
+        <w:t>user</w:t>
+      </w:r>
+      <w:proofErr w:type="spellEnd"/>
+      <w:r>
+        <w:rPr>
+          <w:sz w:val="20"/>
+          <w:szCs w:val="20"/>
+        </w:rPr>
+        <w:t xml:space="preserve">, αφού θα έχει πληθώρα επιλογών, άρα θα έχει την ευκαιρία να επιλέξει κάτι οικονομικό και αξιόπιστο. Η αύξηση εργασίας των </w:t>
+      </w:r>
+      <w:proofErr w:type="spellStart"/>
+      <w:r>
+        <w:rPr>
+          <w:sz w:val="20"/>
+          <w:szCs w:val="20"/>
+        </w:rPr>
         <w:t>professionals</w:t>
       </w:r>
       <w:proofErr w:type="spellEnd"/>
@@ -218,38 +300,6 @@
           <w:sz w:val="20"/>
           <w:szCs w:val="20"/>
         </w:rPr>
-        <w:t xml:space="preserve"> τηρούν τα κριτήρια και επομένως θα στέλνουν τις προσφορές τους. Η μείωση των εξόδων του </w:t>
-      </w:r>
-      <w:proofErr w:type="spellStart"/>
-      <w:r>
-        <w:rPr>
-          <w:sz w:val="20"/>
-          <w:szCs w:val="20"/>
-        </w:rPr>
-        <w:t>user</w:t>
-      </w:r>
-      <w:proofErr w:type="spellEnd"/>
-      <w:r>
-        <w:rPr>
-          <w:sz w:val="20"/>
-          <w:szCs w:val="20"/>
-        </w:rPr>
-        <w:t xml:space="preserve">, αφού θα έχει πληθώρα επιλογών, άρα θα έχει την ευκαιρία να επιλέξει κάτι οικονομικό και αξιόπιστο. Η αύξηση εργασίας των </w:t>
-      </w:r>
-      <w:proofErr w:type="spellStart"/>
-      <w:r>
-        <w:rPr>
-          <w:sz w:val="20"/>
-          <w:szCs w:val="20"/>
-        </w:rPr>
-        <w:t>professionals</w:t>
-      </w:r>
-      <w:proofErr w:type="spellEnd"/>
-      <w:r>
-        <w:rPr>
-          <w:sz w:val="20"/>
-          <w:szCs w:val="20"/>
-        </w:rPr>
         <w:t xml:space="preserve"> και πολλά άλλα…</w:t>
       </w:r>
     </w:p>
@@ -262,7 +312,7 @@
           <w:szCs w:val="20"/>
         </w:rPr>
       </w:pPr>
-      <w:bookmarkStart w:id="1" w:name="_sydj1q7uxy8m" w:colFirst="0" w:colLast="0"/>
+      <w:bookmarkStart w:name="_sydj1q7uxy8m" w:colFirst="0" w:colLast="0" w:id="1"/>
       <w:bookmarkEnd w:id="1"/>
       <w:r>
         <w:t>Παρεμφερή Συστήματα</w:t>
@@ -413,7 +463,7 @@
         </w:rPr>
         <w:t xml:space="preserve"> είναι το «</w:t>
       </w:r>
-      <w:hyperlink r:id="rId7">
+      <w:hyperlink r:id="R0049a6e984204cf4">
         <w:r>
           <w:rPr>
             <w:color w:val="1155CC"/>
@@ -493,23 +543,7 @@
           <w:sz w:val="20"/>
           <w:szCs w:val="20"/>
         </w:rPr>
-        <w:t xml:space="preserve"> συμπληρώνει μόνο δύο πεδία, την κατηγορία και την περιγραφή της υπηρεσίας που ζητά(ελλιπή δεδομένα). Οι αγγελίες </w:t>
-      </w:r>
-      <w:proofErr w:type="spellStart"/>
-      <w:r>
-        <w:rPr>
-          <w:sz w:val="20"/>
-          <w:szCs w:val="20"/>
-        </w:rPr>
-        <w:t>δέν</w:t>
-      </w:r>
-      <w:proofErr w:type="spellEnd"/>
-      <w:r>
-        <w:rPr>
-          <w:sz w:val="20"/>
-          <w:szCs w:val="20"/>
-        </w:rPr>
-        <w:t xml:space="preserve"> έχουν ημερομηνία λήξης... Οι βασικές υπηρεσίες του </w:t>
+        <w:t xml:space="preserve"> συμπληρώνει μόνο δύο πεδία, την κατηγορία και την περιγραφή της υπηρεσίας που ζητά(ελλιπή δεδομένα). Οι αγγελίες δεν έχουν ημερομηνία λήξης... Οι βασικές υπηρεσίες του </w:t>
       </w:r>
       <w:proofErr w:type="spellStart"/>
       <w:r>
@@ -647,7 +681,7 @@
         <w:pStyle w:val="Heading3"/>
         <w:jc w:val="both"/>
       </w:pPr>
-      <w:bookmarkStart w:id="2" w:name="_9kjr9mrf22e4" w:colFirst="0" w:colLast="0"/>
+      <w:bookmarkStart w:name="_9kjr9mrf22e4" w:colFirst="0" w:colLast="0" w:id="2"/>
       <w:bookmarkEnd w:id="2"/>
       <w:r>
         <w:lastRenderedPageBreak/>
@@ -1025,7 +1059,7 @@
         <w:pStyle w:val="Heading5"/>
         <w:jc w:val="both"/>
       </w:pPr>
-      <w:bookmarkStart w:id="3" w:name="_auy0oitmq161" w:colFirst="0" w:colLast="0"/>
+      <w:bookmarkStart w:name="_auy0oitmq161" w:colFirst="0" w:colLast="0" w:id="3"/>
       <w:bookmarkEnd w:id="3"/>
       <w:r>
         <w:t>Πως ζητάει ένας πελάτης μία υπηρεσία</w:t>
@@ -1071,7 +1105,7 @@
           <w:lang w:val="en-US"/>
         </w:rPr>
       </w:pPr>
-      <w:bookmarkStart w:id="4" w:name="_pcf0il2uttq" w:colFirst="0" w:colLast="0"/>
+      <w:bookmarkStart w:name="_pcf0il2uttq" w:colFirst="0" w:colLast="0" w:id="4"/>
       <w:bookmarkEnd w:id="4"/>
       <w:r>
         <w:t>Τ</w:t>
@@ -1155,7 +1189,7 @@
         <w:pStyle w:val="Heading5"/>
         <w:jc w:val="both"/>
       </w:pPr>
-      <w:bookmarkStart w:id="5" w:name="_yj950vtdmzts" w:colFirst="0" w:colLast="0"/>
+      <w:bookmarkStart w:name="_yj950vtdmzts" w:colFirst="0" w:colLast="0" w:id="5"/>
       <w:bookmarkEnd w:id="5"/>
       <w:r>
         <w:t>Από τί αποτελείται μία προσφορά</w:t>
@@ -1198,7 +1232,7 @@
         <w:pStyle w:val="Heading5"/>
         <w:jc w:val="both"/>
       </w:pPr>
-      <w:bookmarkStart w:id="6" w:name="_egbvqkvswnml" w:colFirst="0" w:colLast="0"/>
+      <w:bookmarkStart w:name="_egbvqkvswnml" w:colFirst="0" w:colLast="0" w:id="6"/>
       <w:bookmarkEnd w:id="6"/>
       <w:r>
         <w:t>Ενημέρωση πελάτη για τις διαθέσιμες προσφορές</w:t>
@@ -1305,7 +1339,7 @@
         <w:pStyle w:val="Heading5"/>
         <w:jc w:val="both"/>
       </w:pPr>
-      <w:bookmarkStart w:id="7" w:name="_bmojfp1yo4r5" w:colFirst="0" w:colLast="0"/>
+      <w:bookmarkStart w:name="_bmojfp1yo4r5" w:colFirst="0" w:colLast="0" w:id="7"/>
       <w:bookmarkEnd w:id="7"/>
       <w:r>
         <w:t xml:space="preserve">Πως γίνεται η ενημέρωση ενός </w:t>
@@ -1579,7 +1613,7 @@
           <w:lang w:val="en-US"/>
         </w:rPr>
       </w:pPr>
-      <w:bookmarkStart w:id="8" w:name="_nj8zcitf3cxu" w:colFirst="0" w:colLast="0"/>
+      <w:bookmarkStart w:name="_nj8zcitf3cxu" w:colFirst="0" w:colLast="0" w:id="8"/>
       <w:bookmarkEnd w:id="8"/>
       <w:r>
         <w:rPr>
@@ -1693,7 +1727,7 @@
         </w:rPr>
         <w:t xml:space="preserve">Functional </w:t>
       </w:r>
-      <w:bookmarkStart w:id="9" w:name="_Hlk32086399"/>
+      <w:bookmarkStart w:name="_Hlk32086399" w:id="9"/>
       <w:r>
         <w:rPr>
           <w:b/>
@@ -2670,7 +2704,7 @@
           <w:color w:val="000000"/>
         </w:rPr>
       </w:pPr>
-      <w:bookmarkStart w:id="10" w:name="_gjdgxs" w:colFirst="0" w:colLast="0"/>
+      <w:bookmarkStart w:name="_gjdgxs" w:colFirst="0" w:colLast="0" w:id="10"/>
       <w:bookmarkEnd w:id="10"/>
       <w:proofErr w:type="spellStart"/>
       <w:r>
@@ -4000,53 +4034,65 @@
       <w:r>
         <w:rPr>
           <w:rFonts w:eastAsia="Times New Roman"/>
+          <w:b w:val="1"/>
+          <w:bCs w:val="1"/>
+          <w:color w:val="000000"/>
+        </w:rPr>
+        <w:t>Γενική Δομή Συστήματος</w:t>
+      </w:r>
+    </w:p>
+    <w:p>
+      <w:pPr>
+        <w:rPr>
+          <w:rFonts w:eastAsia="Times New Roman"/>
           <w:b/>
           <w:bCs/>
           <w:color w:val="000000"/>
         </w:rPr>
-        <w:t>Γενική Δομή Συστήματος</w:t>
-      </w:r>
-    </w:p>
-    <w:p>
-      <w:pPr>
+      </w:pPr>
+      <w:r>
         <w:rPr>
           <w:rFonts w:eastAsia="Times New Roman"/>
           <w:b/>
           <w:bCs/>
           <w:color w:val="000000"/>
         </w:rPr>
-      </w:pPr>
-      <w:r>
+        <w:br w:type="page"/>
+      </w:r>
+    </w:p>
+    <w:p>
+      <w:pPr>
         <w:rPr>
           <w:rFonts w:eastAsia="Times New Roman"/>
           <w:b/>
           <w:bCs/>
           <w:color w:val="000000"/>
-        </w:rPr>
-        <w:br w:type="page"/>
-      </w:r>
-    </w:p>
-    <w:p>
-      <w:pPr>
+          <w:lang w:val="en-US"/>
+        </w:rPr>
+      </w:pPr>
+      <w:r>
         <w:rPr>
           <w:rFonts w:eastAsia="Times New Roman"/>
           <w:b/>
           <w:bCs/>
           <w:color w:val="000000"/>
-          <w:lang w:val="en-US"/>
-        </w:rPr>
-      </w:pPr>
+        </w:rPr>
+        <w:lastRenderedPageBreak/>
+        <w:t xml:space="preserve">Παράδειγμα ενός </w:t>
+      </w:r>
       <w:r>
         <w:rPr>
           <w:rFonts w:eastAsia="Times New Roman"/>
           <w:b/>
           <w:bCs/>
           <w:color w:val="000000"/>
-        </w:rPr>
-        <w:lastRenderedPageBreak/>
-        <w:t xml:space="preserve">Παράδειγμα ενός </w:t>
-      </w:r>
-      <w:r>
+          <w:lang w:val="en-US"/>
+        </w:rPr>
+        <w:t>request - response</w:t>
+      </w:r>
+    </w:p>
+    <w:p>
+      <w:pPr>
         <w:rPr>
           <w:rFonts w:eastAsia="Times New Roman"/>
           <w:b/>
@@ -4054,70 +4100,43 @@
           <w:color w:val="000000"/>
           <w:lang w:val="en-US"/>
         </w:rPr>
-        <w:t>request - response</w:t>
-      </w:r>
-    </w:p>
-    <w:p>
-      <w:pPr>
-        <w:rPr>
-          <w:rFonts w:eastAsia="Times New Roman"/>
-          <w:b/>
-          <w:bCs/>
-          <w:color w:val="000000"/>
-          <w:lang w:val="en-US"/>
-        </w:rPr>
-      </w:pPr>
-      <w:r>
-        <w:rPr>
-          <w:rFonts w:eastAsia="Times New Roman"/>
-          <w:b/>
-          <w:bCs/>
-          <w:noProof/>
-          <w:color w:val="000000"/>
-          <w:lang w:val="en-US"/>
-        </w:rPr>
+      </w:pPr>
+      <w:r>
         <w:drawing>
-          <wp:inline distT="0" distB="0" distL="0" distR="0" wp14:anchorId="3B1FAE0D" wp14:editId="2EC81416">
-            <wp:extent cx="5943600" cy="6032500"/>
+          <wp:inline wp14:editId="776B174C" wp14:anchorId="3B1FAE0D">
+            <wp:extent cx="5943600" cy="6032498"/>
             <wp:effectExtent l="0" t="0" r="0" b="0"/>
-            <wp:docPr id="65" name="Picture 65"/>
+            <wp:docPr id="184348538" name="Picture 65" title=""/>
             <wp:cNvGraphicFramePr>
-              <a:graphicFrameLocks xmlns:a="http://schemas.openxmlformats.org/drawingml/2006/main" noChangeAspect="1"/>
+              <a:graphicFrameLocks noChangeAspect="1"/>
             </wp:cNvGraphicFramePr>
-            <a:graphic xmlns:a="http://schemas.openxmlformats.org/drawingml/2006/main">
+            <a:graphic>
               <a:graphicData uri="http://schemas.openxmlformats.org/drawingml/2006/picture">
-                <pic:pic xmlns:pic="http://schemas.openxmlformats.org/drawingml/2006/picture">
+                <pic:pic>
                   <pic:nvPicPr>
-                    <pic:cNvPr id="0" name="Picture 3"/>
-                    <pic:cNvPicPr>
-                      <a:picLocks noChangeAspect="1" noChangeArrowheads="1"/>
-                    </pic:cNvPicPr>
+                    <pic:cNvPr id="0" name="Picture 65"/>
+                    <pic:cNvPicPr/>
                   </pic:nvPicPr>
                   <pic:blipFill>
-                    <a:blip r:embed="rId10" cstate="print">
-                      <a:extLst>
+                    <a:blip r:embed="R50eb2cf167b04211">
+                      <a:extLst xmlns:a="http://schemas.openxmlformats.org/drawingml/2006/main">
                         <a:ext uri="{28A0092B-C50C-407E-A947-70E740481C1C}">
                           <a14:useLocalDpi xmlns:a14="http://schemas.microsoft.com/office/drawing/2010/main" val="0"/>
                         </a:ext>
                       </a:extLst>
                     </a:blip>
-                    <a:srcRect/>
                     <a:stretch>
                       <a:fillRect/>
                     </a:stretch>
                   </pic:blipFill>
-                  <pic:spPr bwMode="auto">
-                    <a:xfrm>
+                  <pic:spPr>
+                    <a:xfrm rot="0" flipH="0" flipV="0">
                       <a:off x="0" y="0"/>
-                      <a:ext cx="5943600" cy="6032500"/>
+                      <a:ext cx="5943600" cy="6032498"/>
                     </a:xfrm>
                     <a:prstGeom prst="rect">
                       <a:avLst/>
                     </a:prstGeom>
-                    <a:noFill/>
-                    <a:ln>
-                      <a:noFill/>
-                    </a:ln>
                   </pic:spPr>
                 </pic:pic>
               </a:graphicData>
@@ -4128,9 +4147,9 @@
       <w:r>
         <w:rPr>
           <w:rFonts w:eastAsia="Times New Roman"/>
-          <w:b/>
-          <w:bCs/>
-          <w:color w:val="000000"/>
+          <w:b w:val="1"/>
+          <w:bCs w:val="1"/>
+          <w:color w:val="000000" w:themeColor="text1" w:themeTint="FF" w:themeShade="FF"/>
           <w:lang w:val="en-US"/>
         </w:rPr>
         <w:br w:type="page"/>
@@ -5054,12 +5073,12 @@
             </w:drawing>
           </mc:Choice>
           <mc:Fallback>
-            <w:pict>
-              <v:shapetype w14:anchorId="59BAB8DE" id="_x0000_t202" coordsize="21600,21600" o:spt="202" path="m,l,21600r21600,l21600,xe">
+            <w:pict w14:anchorId="4BCF4074">
+              <v:shapetype id="_x0000_t202" coordsize="21600,21600" o:spt="202" path="m,l,21600r21600,l21600,xe" w14:anchorId="59BAB8DE">
                 <v:stroke joinstyle="miter"/>
                 <v:path gradientshapeok="t" o:connecttype="rect"/>
               </v:shapetype>
-              <v:shape id="Text Box 18" o:spid="_x0000_s1026" type="#_x0000_t202" style="position:absolute;left:0;text-align:left;margin-left:25.65pt;margin-top:143.75pt;width:76.85pt;height:32.8pt;z-index:251677696;visibility:visible;mso-wrap-style:square;mso-width-percent:0;mso-height-percent:0;mso-wrap-distance-left:9pt;mso-wrap-distance-top:0;mso-wrap-distance-right:9pt;mso-wrap-distance-bottom:0;mso-position-horizontal:right;mso-position-horizontal-relative:margin;mso-position-vertical:absolute;mso-position-vertical-relative:text;mso-width-percent:0;mso-height-percent:0;mso-width-relative:margin;mso-height-relative:margin;v-text-anchor:top" o:gfxdata="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" fillcolor="white [3201]" strokecolor="#0070c0" strokeweight=".5pt">
+              <v:shape id="Text Box 18" style="position:absolute;left:0;text-align:left;margin-left:25.65pt;margin-top:143.75pt;width:76.85pt;height:32.8pt;z-index:251677696;visibility:visible;mso-wrap-style:square;mso-width-percent:0;mso-height-percent:0;mso-wrap-distance-left:9pt;mso-wrap-distance-top:0;mso-wrap-distance-right:9pt;mso-wrap-distance-bottom:0;mso-position-horizontal:right;mso-position-horizontal-relative:margin;mso-position-vertical:absolute;mso-position-vertical-relative:text;mso-width-percent:0;mso-height-percent:0;mso-width-relative:margin;mso-height-relative:margin;v-text-anchor:top" o:spid="_x0000_s1026" fillcolor="white [3201]" strokecolor="#0070c0" strokeweight=".5pt" type="#_x0000_t202" o:gfxdata="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">
                 <v:textbox>
                   <w:txbxContent>
                     <w:p>
@@ -5166,14 +5185,14 @@
             </w:drawing>
           </mc:Choice>
           <mc:Fallback>
-            <w:pict>
-              <v:shapetype w14:anchorId="0541E4A6" id="_x0000_t32" coordsize="21600,21600" o:spt="32" o:oned="t" path="m,l21600,21600e" filled="f">
-                <v:path arrowok="t" fillok="f" o:connecttype="none"/>
+            <w:pict w14:anchorId="5A7D3F1D">
+              <v:shapetype id="_x0000_t32" coordsize="21600,21600" o:oned="t" filled="f" o:spt="32" path="m,l21600,21600e" w14:anchorId="0541E4A6">
+                <v:path fillok="f" arrowok="t" o:connecttype="none"/>
                 <o:lock v:ext="edit" shapetype="t"/>
               </v:shapetype>
-              <v:shape id="Straight Arrow Connector 19" o:spid="_x0000_s1026" type="#_x0000_t32" style="position:absolute;margin-left:358.55pt;margin-top:160.45pt;width:31.4pt;height:0;z-index:251678720;visibility:visible;mso-wrap-style:square;mso-wrap-distance-left:9pt;mso-wrap-distance-top:0;mso-wrap-distance-right:9pt;mso-wrap-distance-bottom:0;mso-position-horizontal:absolute;mso-position-horizontal-relative:text;mso-position-vertical:absolute;mso-position-vertical-relative:text" o:gfxdata="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" strokecolor="#00b0f0" strokeweight="2pt">
+              <v:shape id="Straight Arrow Connector 19" style="position:absolute;margin-left:358.55pt;margin-top:160.45pt;width:31.4pt;height:0;z-index:251678720;visibility:visible;mso-wrap-style:square;mso-wrap-distance-left:9pt;mso-wrap-distance-top:0;mso-wrap-distance-right:9pt;mso-wrap-distance-bottom:0;mso-position-horizontal:absolute;mso-position-horizontal-relative:text;mso-position-vertical:absolute;mso-position-vertical-relative:text" o:spid="_x0000_s1026" strokecolor="#00b0f0" strokeweight="2pt" type="#_x0000_t32" o:gfxdata="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">
                 <v:stroke endarrow="block"/>
-                <v:shadow on="t" color="black" opacity="24903f" origin=",.5" offset="0,.55556mm"/>
+                <v:shadow on="t" color="black" opacity="24903f" offset="0,.55556mm" origin=",.5"/>
               </v:shape>
             </w:pict>
           </mc:Fallback>
@@ -5251,9 +5270,9 @@
             </w:drawing>
           </mc:Choice>
           <mc:Fallback>
-            <w:pict>
-              <v:rect w14:anchorId="3AC67CE5" id="Rectangle 16" o:spid="_x0000_s1026" style="position:absolute;margin-left:304pt;margin-top:123.45pt;width:54.65pt;height:73.6pt;z-index:251674624;visibility:visible;mso-wrap-style:square;mso-width-percent:0;mso-height-percent:0;mso-wrap-distance-left:9pt;mso-wrap-distance-top:0;mso-wrap-distance-right:9pt;mso-wrap-distance-bottom:0;mso-position-horizontal:absolute;mso-position-horizontal-relative:text;mso-position-vertical:absolute;mso-position-vertical-relative:text;mso-width-percent:0;mso-height-percent:0;mso-width-relative:margin;mso-height-relative:margin;v-text-anchor:middle" o:gfxdata="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" filled="f" strokecolor="#00b0f0" strokeweight="1.5pt">
-                <v:shadow on="t" color="black" opacity="22937f" origin=",.5" offset="0,.63889mm"/>
+            <w:pict w14:anchorId="339B228E">
+              <v:rect id="Rectangle 16" style="position:absolute;margin-left:304pt;margin-top:123.45pt;width:54.65pt;height:73.6pt;z-index:251674624;visibility:visible;mso-wrap-style:square;mso-width-percent:0;mso-height-percent:0;mso-wrap-distance-left:9pt;mso-wrap-distance-top:0;mso-wrap-distance-right:9pt;mso-wrap-distance-bottom:0;mso-position-horizontal:absolute;mso-position-horizontal-relative:text;mso-position-vertical:absolute;mso-position-vertical-relative:text;mso-width-percent:0;mso-height-percent:0;mso-width-relative:margin;mso-height-relative:margin;v-text-anchor:middle" o:spid="_x0000_s1026" filled="f" strokecolor="#00b0f0" strokeweight="1.5pt" w14:anchorId="3AC67CE5" o:gfxdata="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">
+                <v:shadow on="t" color="black" opacity="22937f" offset="0,.63889mm" origin=",.5"/>
               </v:rect>
             </w:pict>
           </mc:Fallback>
@@ -5358,8 +5377,8 @@
             </w:drawing>
           </mc:Choice>
           <mc:Fallback>
-            <w:pict>
-              <v:shape w14:anchorId="786C3BCC" id="Text Box 15" o:spid="_x0000_s1027" type="#_x0000_t202" style="position:absolute;left:0;text-align:left;margin-left:396pt;margin-top:6.3pt;width:76.85pt;height:32.8pt;z-index:251672576;visibility:visible;mso-wrap-style:square;mso-width-percent:0;mso-height-percent:0;mso-wrap-distance-left:9pt;mso-wrap-distance-top:0;mso-wrap-distance-right:9pt;mso-wrap-distance-bottom:0;mso-position-horizontal:absolute;mso-position-horizontal-relative:text;mso-position-vertical:absolute;mso-position-vertical-relative:text;mso-width-percent:0;mso-height-percent:0;mso-width-relative:margin;mso-height-relative:margin;v-text-anchor:top" o:gfxdata="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" fillcolor="white [3201]" strokecolor="#00b050" strokeweight=".5pt">
+            <w:pict w14:anchorId="0F6D16B1">
+              <v:shape id="Text Box 15" style="position:absolute;left:0;text-align:left;margin-left:396pt;margin-top:6.3pt;width:76.85pt;height:32.8pt;z-index:251672576;visibility:visible;mso-wrap-style:square;mso-width-percent:0;mso-height-percent:0;mso-wrap-distance-left:9pt;mso-wrap-distance-top:0;mso-wrap-distance-right:9pt;mso-wrap-distance-bottom:0;mso-position-horizontal:absolute;mso-position-horizontal-relative:text;mso-position-vertical:absolute;mso-position-vertical-relative:text;mso-width-percent:0;mso-height-percent:0;mso-width-relative:margin;mso-height-relative:margin;v-text-anchor:top" o:spid="_x0000_s1027" fillcolor="white [3201]" strokecolor="#00b050" strokeweight=".5pt" type="#_x0000_t202" o:gfxdata="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" w14:anchorId="786C3BCC">
                 <v:textbox>
                   <w:txbxContent>
                     <w:p>
@@ -5465,10 +5484,10 @@
             </w:drawing>
           </mc:Choice>
           <mc:Fallback>
-            <w:pict>
-              <v:shape w14:anchorId="09B6CC11" id="Straight Arrow Connector 14" o:spid="_x0000_s1026" type="#_x0000_t32" style="position:absolute;margin-left:368pt;margin-top:22.95pt;width:28pt;height:0;z-index:251671552;visibility:visible;mso-wrap-style:square;mso-wrap-distance-left:9pt;mso-wrap-distance-top:0;mso-wrap-distance-right:9pt;mso-wrap-distance-bottom:0;mso-position-horizontal:absolute;mso-position-horizontal-relative:text;mso-position-vertical:absolute;mso-position-vertical-relative:text" o:gfxdata="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" strokecolor="#00b050" strokeweight="2pt">
+            <w:pict w14:anchorId="0745A823">
+              <v:shape id="Straight Arrow Connector 14" style="position:absolute;margin-left:368pt;margin-top:22.95pt;width:28pt;height:0;z-index:251671552;visibility:visible;mso-wrap-style:square;mso-wrap-distance-left:9pt;mso-wrap-distance-top:0;mso-wrap-distance-right:9pt;mso-wrap-distance-bottom:0;mso-position-horizontal:absolute;mso-position-horizontal-relative:text;mso-position-vertical:absolute;mso-position-vertical-relative:text" o:spid="_x0000_s1026" strokecolor="#00b050" strokeweight="2pt" type="#_x0000_t32" o:gfxdata="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" w14:anchorId="09B6CC11">
                 <v:stroke endarrow="block"/>
-                <v:shadow on="t" color="black" opacity="24903f" origin=",.5" offset="0,.55556mm"/>
+                <v:shadow on="t" color="black" opacity="24903f" offset="0,.55556mm" origin=",.5"/>
               </v:shape>
             </w:pict>
           </mc:Fallback>
@@ -5546,9 +5565,9 @@
             </w:drawing>
           </mc:Choice>
           <mc:Fallback>
-            <w:pict>
-              <v:rect w14:anchorId="6AAAF537" id="Rectangle 13" o:spid="_x0000_s1026" style="position:absolute;margin-left:48.7pt;margin-top:14.35pt;width:319.5pt;height:18.1pt;z-index:251670528;visibility:visible;mso-wrap-style:square;mso-width-percent:0;mso-height-percent:0;mso-wrap-distance-left:9pt;mso-wrap-distance-top:0;mso-wrap-distance-right:9pt;mso-wrap-distance-bottom:0;mso-position-horizontal:absolute;mso-position-horizontal-relative:text;mso-position-vertical:absolute;mso-position-vertical-relative:text;mso-width-percent:0;mso-height-percent:0;mso-width-relative:margin;mso-height-relative:margin;v-text-anchor:middle" o:gfxdata="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" filled="f" strokecolor="#00b050" strokeweight="1.5pt">
-                <v:shadow on="t" color="black" opacity="22937f" origin=",.5" offset="0,.63889mm"/>
+            <w:pict w14:anchorId="2A6E80F4">
+              <v:rect id="Rectangle 13" style="position:absolute;margin-left:48.7pt;margin-top:14.35pt;width:319.5pt;height:18.1pt;z-index:251670528;visibility:visible;mso-wrap-style:square;mso-width-percent:0;mso-height-percent:0;mso-wrap-distance-left:9pt;mso-wrap-distance-top:0;mso-wrap-distance-right:9pt;mso-wrap-distance-bottom:0;mso-position-horizontal:absolute;mso-position-horizontal-relative:text;mso-position-vertical:absolute;mso-position-vertical-relative:text;mso-width-percent:0;mso-height-percent:0;mso-width-relative:margin;mso-height-relative:margin;v-text-anchor:middle" o:spid="_x0000_s1026" filled="f" strokecolor="#00b050" strokeweight="1.5pt" w14:anchorId="6AAAF537" o:gfxdata="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">
+                <v:shadow on="t" color="black" opacity="22937f" offset="0,.63889mm" origin=",.5"/>
               </v:rect>
             </w:pict>
           </mc:Fallback>
@@ -5645,8 +5664,8 @@
             </w:drawing>
           </mc:Choice>
           <mc:Fallback>
-            <w:pict>
-              <v:shape w14:anchorId="0316B398" id="Text Box 12" o:spid="_x0000_s1028" type="#_x0000_t202" style="position:absolute;left:0;text-align:left;margin-left:-43.2pt;margin-top:104.75pt;width:72.1pt;height:33.8pt;z-index:251668480;visibility:visible;mso-wrap-style:square;mso-width-percent:0;mso-height-percent:0;mso-wrap-distance-left:9pt;mso-wrap-distance-top:0;mso-wrap-distance-right:9pt;mso-wrap-distance-bottom:0;mso-position-horizontal:absolute;mso-position-horizontal-relative:margin;mso-position-vertical:absolute;mso-position-vertical-relative:text;mso-width-percent:0;mso-height-percent:0;mso-width-relative:margin;mso-height-relative:margin;v-text-anchor:top" o:gfxdata="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" fillcolor="white [3201]" strokecolor="red" strokeweight=".5pt">
+            <w:pict w14:anchorId="5B8A34F2">
+              <v:shape id="Text Box 12" style="position:absolute;left:0;text-align:left;margin-left:-43.2pt;margin-top:104.75pt;width:72.1pt;height:33.8pt;z-index:251668480;visibility:visible;mso-wrap-style:square;mso-width-percent:0;mso-height-percent:0;mso-wrap-distance-left:9pt;mso-wrap-distance-top:0;mso-wrap-distance-right:9pt;mso-wrap-distance-bottom:0;mso-position-horizontal:absolute;mso-position-horizontal-relative:margin;mso-position-vertical:absolute;mso-position-vertical-relative:text;mso-width-percent:0;mso-height-percent:0;mso-width-relative:margin;mso-height-relative:margin;v-text-anchor:top" o:spid="_x0000_s1028" fillcolor="white [3201]" strokecolor="red" strokeweight=".5pt" type="#_x0000_t202" o:gfxdata="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" w14:anchorId="0316B398">
                 <v:textbox>
                   <w:txbxContent>
                     <w:p>
@@ -5745,10 +5764,10 @@
             </w:drawing>
           </mc:Choice>
           <mc:Fallback>
-            <w:pict>
-              <v:shape w14:anchorId="1CA87DD9" id="Straight Arrow Connector 10" o:spid="_x0000_s1026" type="#_x0000_t32" style="position:absolute;margin-left:28.8pt;margin-top:117.9pt;width:20.05pt;height:0;flip:x;z-index:251667456;visibility:visible;mso-wrap-style:square;mso-wrap-distance-left:9pt;mso-wrap-distance-top:0;mso-wrap-distance-right:9pt;mso-wrap-distance-bottom:0;mso-position-horizontal:absolute;mso-position-horizontal-relative:text;mso-position-vertical:absolute;mso-position-vertical-relative:text" o:gfxdata="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" strokecolor="red" strokeweight="2pt">
+            <w:pict w14:anchorId="2255B765">
+              <v:shape id="Straight Arrow Connector 10" style="position:absolute;margin-left:28.8pt;margin-top:117.9pt;width:20.05pt;height:0;flip:x;z-index:251667456;visibility:visible;mso-wrap-style:square;mso-wrap-distance-left:9pt;mso-wrap-distance-top:0;mso-wrap-distance-right:9pt;mso-wrap-distance-bottom:0;mso-position-horizontal:absolute;mso-position-horizontal-relative:text;mso-position-vertical:absolute;mso-position-vertical-relative:text" o:spid="_x0000_s1026" strokecolor="red" strokeweight="2pt" type="#_x0000_t32" o:gfxdata="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" w14:anchorId="1CA87DD9">
                 <v:stroke endarrow="block"/>
-                <v:shadow on="t" color="black" opacity="24903f" origin=",.5" offset="0,.55556mm"/>
+                <v:shadow on="t" color="black" opacity="24903f" offset="0,.55556mm" origin=",.5"/>
               </v:shape>
             </w:pict>
           </mc:Fallback>
@@ -5820,9 +5839,9 @@
             </w:drawing>
           </mc:Choice>
           <mc:Fallback>
-            <w:pict>
-              <v:rect w14:anchorId="6B01F430" id="Rectangle 8" o:spid="_x0000_s1026" style="position:absolute;margin-left:48.85pt;margin-top:33.4pt;width:51.95pt;height:207.6pt;z-index:251666432;visibility:visible;mso-wrap-style:square;mso-wrap-distance-left:9pt;mso-wrap-distance-top:0;mso-wrap-distance-right:9pt;mso-wrap-distance-bottom:0;mso-position-horizontal:absolute;mso-position-horizontal-relative:text;mso-position-vertical:absolute;mso-position-vertical-relative:text;v-text-anchor:middle" o:gfxdata="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" filled="f" strokecolor="red" strokeweight="1.5pt">
-                <v:shadow on="t" color="black" opacity="22937f" origin=",.5" offset="0,.63889mm"/>
+            <w:pict w14:anchorId="57903C6B">
+              <v:rect id="Rectangle 8" style="position:absolute;margin-left:48.85pt;margin-top:33.4pt;width:51.95pt;height:207.6pt;z-index:251666432;visibility:visible;mso-wrap-style:square;mso-wrap-distance-left:9pt;mso-wrap-distance-top:0;mso-wrap-distance-right:9pt;mso-wrap-distance-bottom:0;mso-position-horizontal:absolute;mso-position-horizontal-relative:text;mso-position-vertical:absolute;mso-position-vertical-relative:text;v-text-anchor:middle" o:spid="_x0000_s1026" filled="f" strokecolor="red" strokeweight="1.5pt" w14:anchorId="6B01F430" o:gfxdata="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">
+                <v:shadow on="t" color="black" opacity="22937f" offset="0,.63889mm" origin=",.5"/>
               </v:rect>
             </w:pict>
           </mc:Fallback>
@@ -5895,6 +5914,14 @@
           </wp:anchor>
         </w:drawing>
       </w:r>
+      <w:r>
+        <w:rPr/>
+        <w:t/>
+      </w:r>
+      <w:r>
+        <w:rPr/>
+        <w:t/>
+      </w:r>
     </w:p>
     <w:p>
       <w:pPr>
@@ -9972,6 +9999,15 @@
           <w:lang w:val="en-US"/>
         </w:rPr>
         <w:tab/>
+      </w:r>
+      <w:r>
+        <w:rPr>
+          <w:rFonts w:eastAsia="Times New Roman"/>
+          <w:color w:val="000000"/>
+          <w:sz w:val="20"/>
+          <w:szCs w:val="20"/>
+          <w:lang w:val="en-US"/>
+        </w:rPr>
         <w:t>Global State – Context API:</w:t>
       </w:r>
     </w:p>
@@ -10480,6 +10516,15 @@
           <w:lang w:val="en-US"/>
         </w:rPr>
         <w:tab/>
+      </w:r>
+      <w:r>
+        <w:rPr>
+          <w:rFonts w:eastAsia="Times New Roman"/>
+          <w:color w:val="000000"/>
+          <w:sz w:val="20"/>
+          <w:szCs w:val="20"/>
+          <w:lang w:val="en-US"/>
+        </w:rPr>
         <w:t>Page Routing:</w:t>
       </w:r>
     </w:p>
@@ -11549,7 +11594,7 @@
         </w:rPr>
         <w:t xml:space="preserve"> δεδομένα από και προς την βάση δεδομένων</w:t>
       </w:r>
-      <w:bookmarkStart w:id="11" w:name="_GoBack"/>
+      <w:bookmarkStart w:name="_GoBack" w:id="11"/>
       <w:bookmarkEnd w:id="11"/>
     </w:p>
     <w:p>
@@ -12947,7 +12992,7 @@
         </w:rPr>
         <w:t>User</w:t>
       </w:r>
-      <w:bookmarkStart w:id="12" w:name="_Hlk31597226"/>
+      <w:bookmarkStart w:name="_Hlk31597226" w:id="12"/>
       <w:r>
         <w:rPr>
           <w:rFonts w:eastAsia="Times New Roman"/>
@@ -13246,56 +13291,41 @@
         </w:rPr>
       </w:pPr>
       <w:r>
-        <w:rPr>
-          <w:rFonts w:eastAsia="Times New Roman"/>
-          <w:b/>
-          <w:bCs/>
-          <w:color w:val="000000"/>
-          <w:sz w:val="20"/>
-          <w:szCs w:val="20"/>
-        </w:rPr>
         <w:drawing>
-          <wp:inline distT="0" distB="0" distL="0" distR="0" wp14:anchorId="05808A83" wp14:editId="2F4E65FC">
+          <wp:inline wp14:editId="17F2F842" wp14:anchorId="05808A83">
             <wp:extent cx="2543175" cy="3829050"/>
             <wp:effectExtent l="0" t="0" r="9525" b="0"/>
-            <wp:docPr id="1" name="Picture 1"/>
+            <wp:docPr id="1967156693" name="Picture 1" title=""/>
             <wp:cNvGraphicFramePr>
-              <a:graphicFrameLocks xmlns:a="http://schemas.openxmlformats.org/drawingml/2006/main" noChangeAspect="1"/>
+              <a:graphicFrameLocks noChangeAspect="1"/>
             </wp:cNvGraphicFramePr>
-            <a:graphic xmlns:a="http://schemas.openxmlformats.org/drawingml/2006/main">
+            <a:graphic>
               <a:graphicData uri="http://schemas.openxmlformats.org/drawingml/2006/picture">
-                <pic:pic xmlns:pic="http://schemas.openxmlformats.org/drawingml/2006/picture">
+                <pic:pic>
                   <pic:nvPicPr>
                     <pic:cNvPr id="0" name="Picture 1"/>
-                    <pic:cNvPicPr>
-                      <a:picLocks noChangeAspect="1" noChangeArrowheads="1"/>
-                    </pic:cNvPicPr>
+                    <pic:cNvPicPr/>
                   </pic:nvPicPr>
                   <pic:blipFill>
-                    <a:blip r:embed="rId12">
-                      <a:extLst>
+                    <a:blip r:embed="R98e97d0729dc412e">
+                      <a:extLst xmlns:a="http://schemas.openxmlformats.org/drawingml/2006/main">
                         <a:ext uri="{28A0092B-C50C-407E-A947-70E740481C1C}">
                           <a14:useLocalDpi xmlns:a14="http://schemas.microsoft.com/office/drawing/2010/main" val="0"/>
                         </a:ext>
                       </a:extLst>
                     </a:blip>
-                    <a:srcRect/>
                     <a:stretch>
                       <a:fillRect/>
                     </a:stretch>
                   </pic:blipFill>
-                  <pic:spPr bwMode="auto">
-                    <a:xfrm>
+                  <pic:spPr>
+                    <a:xfrm rot="0" flipH="0" flipV="0">
                       <a:off x="0" y="0"/>
                       <a:ext cx="2543175" cy="3829050"/>
                     </a:xfrm>
                     <a:prstGeom prst="rect">
                       <a:avLst/>
                     </a:prstGeom>
-                    <a:noFill/>
-                    <a:ln>
-                      <a:noFill/>
-                    </a:ln>
                   </pic:spPr>
                 </pic:pic>
               </a:graphicData>
@@ -13583,55 +13613,41 @@
         </w:rPr>
       </w:pPr>
       <w:r>
-        <w:rPr>
-          <w:rFonts w:eastAsia="Times New Roman"/>
-          <w:color w:val="000000"/>
-          <w:sz w:val="20"/>
-          <w:szCs w:val="20"/>
-          <w:lang w:val="en-US"/>
-        </w:rPr>
         <w:drawing>
-          <wp:inline distT="0" distB="0" distL="0" distR="0" wp14:anchorId="7A317EF6" wp14:editId="57E0A5F7">
+          <wp:inline wp14:editId="69E8CE0E" wp14:anchorId="7A317EF6">
             <wp:extent cx="4914900" cy="2819400"/>
             <wp:effectExtent l="0" t="0" r="0" b="0"/>
-            <wp:docPr id="2" name="Picture 2"/>
+            <wp:docPr id="1171065971" name="Picture 2" title=""/>
             <wp:cNvGraphicFramePr>
-              <a:graphicFrameLocks xmlns:a="http://schemas.openxmlformats.org/drawingml/2006/main" noChangeAspect="1"/>
+              <a:graphicFrameLocks noChangeAspect="1"/>
             </wp:cNvGraphicFramePr>
-            <a:graphic xmlns:a="http://schemas.openxmlformats.org/drawingml/2006/main">
+            <a:graphic>
               <a:graphicData uri="http://schemas.openxmlformats.org/drawingml/2006/picture">
-                <pic:pic xmlns:pic="http://schemas.openxmlformats.org/drawingml/2006/picture">
+                <pic:pic>
                   <pic:nvPicPr>
                     <pic:cNvPr id="0" name="Picture 2"/>
-                    <pic:cNvPicPr>
-                      <a:picLocks noChangeAspect="1" noChangeArrowheads="1"/>
-                    </pic:cNvPicPr>
+                    <pic:cNvPicPr/>
                   </pic:nvPicPr>
                   <pic:blipFill>
-                    <a:blip r:embed="rId15">
-                      <a:extLst>
+                    <a:blip r:embed="Ra0217b9d0b7848ba">
+                      <a:extLst xmlns:a="http://schemas.openxmlformats.org/drawingml/2006/main">
                         <a:ext uri="{28A0092B-C50C-407E-A947-70E740481C1C}">
                           <a14:useLocalDpi xmlns:a14="http://schemas.microsoft.com/office/drawing/2010/main" val="0"/>
                         </a:ext>
                       </a:extLst>
                     </a:blip>
-                    <a:srcRect/>
                     <a:stretch>
                       <a:fillRect/>
                     </a:stretch>
                   </pic:blipFill>
-                  <pic:spPr bwMode="auto">
-                    <a:xfrm>
+                  <pic:spPr>
+                    <a:xfrm rot="0" flipH="0" flipV="0">
                       <a:off x="0" y="0"/>
                       <a:ext cx="4914900" cy="2819400"/>
                     </a:xfrm>
                     <a:prstGeom prst="rect">
                       <a:avLst/>
                     </a:prstGeom>
-                    <a:noFill/>
-                    <a:ln>
-                      <a:noFill/>
-                    </a:ln>
                   </pic:spPr>
                 </pic:pic>
               </a:graphicData>
@@ -13831,57 +13847,41 @@
         </w:rPr>
       </w:pPr>
       <w:r>
-        <w:rPr>
-          <w:rFonts w:eastAsia="Times New Roman"/>
-          <w:b/>
-          <w:bCs/>
-          <w:color w:val="000000"/>
-          <w:sz w:val="20"/>
-          <w:szCs w:val="20"/>
-          <w:lang w:val="en-US"/>
-        </w:rPr>
         <w:drawing>
-          <wp:inline distT="0" distB="0" distL="0" distR="0" wp14:anchorId="0E80EDD6" wp14:editId="0330D2E8">
-            <wp:extent cx="4696460" cy="2113915"/>
+          <wp:inline wp14:editId="07D1D296" wp14:anchorId="0E80EDD6">
+            <wp:extent cx="4696459" cy="2113915"/>
             <wp:effectExtent l="0" t="0" r="8890" b="635"/>
-            <wp:docPr id="7" name="Picture 7"/>
+            <wp:docPr id="174053344" name="Picture 7" title=""/>
             <wp:cNvGraphicFramePr>
-              <a:graphicFrameLocks xmlns:a="http://schemas.openxmlformats.org/drawingml/2006/main" noChangeAspect="1"/>
+              <a:graphicFrameLocks noChangeAspect="1"/>
             </wp:cNvGraphicFramePr>
-            <a:graphic xmlns:a="http://schemas.openxmlformats.org/drawingml/2006/main">
+            <a:graphic>
               <a:graphicData uri="http://schemas.openxmlformats.org/drawingml/2006/picture">
-                <pic:pic xmlns:pic="http://schemas.openxmlformats.org/drawingml/2006/picture">
+                <pic:pic>
                   <pic:nvPicPr>
                     <pic:cNvPr id="0" name="Picture 7"/>
-                    <pic:cNvPicPr>
-                      <a:picLocks noChangeAspect="1" noChangeArrowheads="1"/>
-                    </pic:cNvPicPr>
+                    <pic:cNvPicPr/>
                   </pic:nvPicPr>
                   <pic:blipFill>
-                    <a:blip r:embed="rId17">
-                      <a:extLst>
+                    <a:blip r:embed="R5c082dcaabcb4549">
+                      <a:extLst xmlns:a="http://schemas.openxmlformats.org/drawingml/2006/main">
                         <a:ext uri="{28A0092B-C50C-407E-A947-70E740481C1C}">
                           <a14:useLocalDpi xmlns:a14="http://schemas.microsoft.com/office/drawing/2010/main" val="0"/>
                         </a:ext>
                       </a:extLst>
                     </a:blip>
-                    <a:srcRect/>
                     <a:stretch>
                       <a:fillRect/>
                     </a:stretch>
                   </pic:blipFill>
-                  <pic:spPr bwMode="auto">
-                    <a:xfrm>
+                  <pic:spPr>
+                    <a:xfrm rot="0" flipH="0" flipV="0">
                       <a:off x="0" y="0"/>
-                      <a:ext cx="4696460" cy="2113915"/>
+                      <a:ext cx="4696459" cy="2113915"/>
                     </a:xfrm>
                     <a:prstGeom prst="rect">
                       <a:avLst/>
                     </a:prstGeom>
-                    <a:noFill/>
-                    <a:ln>
-                      <a:noFill/>
-                    </a:ln>
                   </pic:spPr>
                 </pic:pic>
               </a:graphicData>
@@ -13933,7 +13933,7 @@
           <w:szCs w:val="20"/>
         </w:rPr>
         <w:sectPr>
-          <w:pgSz w:w="12240" w:h="15840"/>
+          <w:pgSz w:w="12240" w:h="15840" w:orient="portrait"/>
           <w:pgMar w:top="1440" w:right="1440" w:bottom="1440" w:left="1440" w:header="720" w:footer="720" w:gutter="0"/>
           <w:cols w:space="720"/>
           <w:docGrid w:linePitch="360"/>
@@ -14009,8 +14009,8 @@
       <w:r>
         <w:rPr>
           <w:rFonts w:eastAsia="Times New Roman"/>
-          <w:b/>
-          <w:bCs/>
+          <w:b w:val="1"/>
+          <w:bCs w:val="1"/>
           <w:color w:val="000000"/>
           <w:sz w:val="20"/>
           <w:szCs w:val="20"/>
@@ -14021,8 +14021,8 @@
       <w:r>
         <w:rPr>
           <w:rFonts w:eastAsia="Times New Roman"/>
-          <w:b/>
-          <w:bCs/>
+          <w:b w:val="1"/>
+          <w:bCs w:val="1"/>
           <w:color w:val="000000"/>
           <w:sz w:val="20"/>
           <w:szCs w:val="20"/>
@@ -14032,8 +14032,8 @@
       <w:r>
         <w:rPr>
           <w:rFonts w:eastAsia="Times New Roman"/>
-          <w:b/>
-          <w:bCs/>
+          <w:b w:val="1"/>
+          <w:bCs w:val="1"/>
           <w:color w:val="000000"/>
           <w:sz w:val="20"/>
           <w:szCs w:val="20"/>
@@ -14132,8 +14132,8 @@
       <w:r>
         <w:rPr>
           <w:rFonts w:eastAsia="Times New Roman"/>
-          <w:b/>
-          <w:bCs/>
+          <w:b w:val="1"/>
+          <w:bCs w:val="1"/>
           <w:color w:val="000000"/>
           <w:sz w:val="20"/>
           <w:szCs w:val="20"/>
@@ -14143,8 +14143,8 @@
       <w:r>
         <w:rPr>
           <w:rFonts w:eastAsia="Times New Roman"/>
-          <w:b/>
-          <w:bCs/>
+          <w:b w:val="1"/>
+          <w:bCs w:val="1"/>
           <w:color w:val="000000"/>
           <w:sz w:val="20"/>
           <w:szCs w:val="20"/>
@@ -14726,7 +14726,7 @@
           <w:szCs w:val="20"/>
         </w:rPr>
         <w:sectPr>
-          <w:pgSz w:w="12240" w:h="15840"/>
+          <w:pgSz w:w="12240" w:h="15840" w:orient="portrait"/>
           <w:pgMar w:top="1440" w:right="1440" w:bottom="1440" w:left="1440" w:header="720" w:footer="720" w:gutter="0"/>
           <w:cols w:space="720"/>
           <w:docGrid w:linePitch="360"/>
@@ -14824,10 +14824,10 @@
           <w:tcPr>
             <w:tcW w:w="0" w:type="auto"/>
             <w:tcBorders>
-              <w:top w:val="single" w:sz="8" w:space="0" w:color="000000"/>
-              <w:left w:val="single" w:sz="8" w:space="0" w:color="000000"/>
-              <w:bottom w:val="single" w:sz="8" w:space="0" w:color="000000"/>
-              <w:right w:val="single" w:sz="8" w:space="0" w:color="000000"/>
+              <w:top w:val="single" w:color="000000" w:sz="8" w:space="0"/>
+              <w:left w:val="single" w:color="000000" w:sz="8" w:space="0"/>
+              <w:bottom w:val="single" w:color="000000" w:sz="8" w:space="0"/>
+              <w:right w:val="single" w:color="000000" w:sz="8" w:space="0"/>
             </w:tcBorders>
             <w:tcMar>
               <w:top w:w="100" w:type="dxa"/>
@@ -14867,10 +14867,10 @@
           <w:tcPr>
             <w:tcW w:w="0" w:type="auto"/>
             <w:tcBorders>
-              <w:top w:val="single" w:sz="8" w:space="0" w:color="000000"/>
-              <w:left w:val="single" w:sz="8" w:space="0" w:color="000000"/>
-              <w:bottom w:val="single" w:sz="8" w:space="0" w:color="000000"/>
-              <w:right w:val="single" w:sz="8" w:space="0" w:color="000000"/>
+              <w:top w:val="single" w:color="000000" w:sz="8" w:space="0"/>
+              <w:left w:val="single" w:color="000000" w:sz="8" w:space="0"/>
+              <w:bottom w:val="single" w:color="000000" w:sz="8" w:space="0"/>
+              <w:right w:val="single" w:color="000000" w:sz="8" w:space="0"/>
             </w:tcBorders>
             <w:tcMar>
               <w:top w:w="100" w:type="dxa"/>
@@ -14909,10 +14909,10 @@
           <w:tcPr>
             <w:tcW w:w="0" w:type="auto"/>
             <w:tcBorders>
-              <w:top w:val="single" w:sz="8" w:space="0" w:color="000000"/>
-              <w:left w:val="single" w:sz="8" w:space="0" w:color="000000"/>
-              <w:bottom w:val="single" w:sz="8" w:space="0" w:color="000000"/>
-              <w:right w:val="single" w:sz="8" w:space="0" w:color="000000"/>
+              <w:top w:val="single" w:color="000000" w:sz="8" w:space="0"/>
+              <w:left w:val="single" w:color="000000" w:sz="8" w:space="0"/>
+              <w:bottom w:val="single" w:color="000000" w:sz="8" w:space="0"/>
+              <w:right w:val="single" w:color="000000" w:sz="8" w:space="0"/>
             </w:tcBorders>
             <w:tcMar>
               <w:top w:w="100" w:type="dxa"/>
@@ -14951,10 +14951,10 @@
           <w:tcPr>
             <w:tcW w:w="0" w:type="auto"/>
             <w:tcBorders>
-              <w:top w:val="single" w:sz="8" w:space="0" w:color="000000"/>
-              <w:left w:val="single" w:sz="8" w:space="0" w:color="000000"/>
-              <w:bottom w:val="single" w:sz="8" w:space="0" w:color="000000"/>
-              <w:right w:val="single" w:sz="8" w:space="0" w:color="000000"/>
+              <w:top w:val="single" w:color="000000" w:sz="8" w:space="0"/>
+              <w:left w:val="single" w:color="000000" w:sz="8" w:space="0"/>
+              <w:bottom w:val="single" w:color="000000" w:sz="8" w:space="0"/>
+              <w:right w:val="single" w:color="000000" w:sz="8" w:space="0"/>
             </w:tcBorders>
             <w:tcMar>
               <w:top w:w="100" w:type="dxa"/>
@@ -14993,10 +14993,10 @@
           <w:tcPr>
             <w:tcW w:w="0" w:type="auto"/>
             <w:tcBorders>
-              <w:top w:val="single" w:sz="8" w:space="0" w:color="000000"/>
-              <w:left w:val="single" w:sz="8" w:space="0" w:color="000000"/>
-              <w:bottom w:val="single" w:sz="8" w:space="0" w:color="000000"/>
-              <w:right w:val="single" w:sz="8" w:space="0" w:color="000000"/>
+              <w:top w:val="single" w:color="000000" w:sz="8" w:space="0"/>
+              <w:left w:val="single" w:color="000000" w:sz="8" w:space="0"/>
+              <w:bottom w:val="single" w:color="000000" w:sz="8" w:space="0"/>
+              <w:right w:val="single" w:color="000000" w:sz="8" w:space="0"/>
             </w:tcBorders>
             <w:tcMar>
               <w:top w:w="100" w:type="dxa"/>
@@ -15035,10 +15035,10 @@
           <w:tcPr>
             <w:tcW w:w="0" w:type="auto"/>
             <w:tcBorders>
-              <w:top w:val="single" w:sz="8" w:space="0" w:color="000000"/>
-              <w:left w:val="single" w:sz="8" w:space="0" w:color="000000"/>
-              <w:bottom w:val="single" w:sz="8" w:space="0" w:color="000000"/>
-              <w:right w:val="single" w:sz="8" w:space="0" w:color="000000"/>
+              <w:top w:val="single" w:color="000000" w:sz="8" w:space="0"/>
+              <w:left w:val="single" w:color="000000" w:sz="8" w:space="0"/>
+              <w:bottom w:val="single" w:color="000000" w:sz="8" w:space="0"/>
+              <w:right w:val="single" w:color="000000" w:sz="8" w:space="0"/>
             </w:tcBorders>
             <w:tcMar>
               <w:top w:w="100" w:type="dxa"/>
@@ -15077,10 +15077,10 @@
           <w:tcPr>
             <w:tcW w:w="0" w:type="auto"/>
             <w:tcBorders>
-              <w:top w:val="single" w:sz="8" w:space="0" w:color="000000"/>
-              <w:left w:val="single" w:sz="8" w:space="0" w:color="000000"/>
-              <w:bottom w:val="single" w:sz="8" w:space="0" w:color="000000"/>
-              <w:right w:val="single" w:sz="8" w:space="0" w:color="000000"/>
+              <w:top w:val="single" w:color="000000" w:sz="8" w:space="0"/>
+              <w:left w:val="single" w:color="000000" w:sz="8" w:space="0"/>
+              <w:bottom w:val="single" w:color="000000" w:sz="8" w:space="0"/>
+              <w:right w:val="single" w:color="000000" w:sz="8" w:space="0"/>
             </w:tcBorders>
             <w:tcMar>
               <w:top w:w="100" w:type="dxa"/>
@@ -15119,10 +15119,10 @@
           <w:tcPr>
             <w:tcW w:w="0" w:type="auto"/>
             <w:tcBorders>
-              <w:top w:val="single" w:sz="8" w:space="0" w:color="000000"/>
-              <w:left w:val="single" w:sz="8" w:space="0" w:color="000000"/>
-              <w:bottom w:val="single" w:sz="8" w:space="0" w:color="000000"/>
-              <w:right w:val="single" w:sz="8" w:space="0" w:color="000000"/>
+              <w:top w:val="single" w:color="000000" w:sz="8" w:space="0"/>
+              <w:left w:val="single" w:color="000000" w:sz="8" w:space="0"/>
+              <w:bottom w:val="single" w:color="000000" w:sz="8" w:space="0"/>
+              <w:right w:val="single" w:color="000000" w:sz="8" w:space="0"/>
             </w:tcBorders>
             <w:tcMar>
               <w:top w:w="100" w:type="dxa"/>
@@ -15161,10 +15161,10 @@
           <w:tcPr>
             <w:tcW w:w="0" w:type="auto"/>
             <w:tcBorders>
-              <w:top w:val="single" w:sz="8" w:space="0" w:color="000000"/>
-              <w:left w:val="single" w:sz="8" w:space="0" w:color="000000"/>
-              <w:bottom w:val="single" w:sz="8" w:space="0" w:color="000000"/>
-              <w:right w:val="single" w:sz="8" w:space="0" w:color="000000"/>
+              <w:top w:val="single" w:color="000000" w:sz="8" w:space="0"/>
+              <w:left w:val="single" w:color="000000" w:sz="8" w:space="0"/>
+              <w:bottom w:val="single" w:color="000000" w:sz="8" w:space="0"/>
+              <w:right w:val="single" w:color="000000" w:sz="8" w:space="0"/>
             </w:tcBorders>
             <w:tcMar>
               <w:top w:w="100" w:type="dxa"/>
@@ -15203,10 +15203,10 @@
           <w:tcPr>
             <w:tcW w:w="0" w:type="auto"/>
             <w:tcBorders>
-              <w:top w:val="single" w:sz="8" w:space="0" w:color="000000"/>
-              <w:left w:val="single" w:sz="8" w:space="0" w:color="000000"/>
-              <w:bottom w:val="single" w:sz="8" w:space="0" w:color="000000"/>
-              <w:right w:val="single" w:sz="8" w:space="0" w:color="000000"/>
+              <w:top w:val="single" w:color="000000" w:sz="8" w:space="0"/>
+              <w:left w:val="single" w:color="000000" w:sz="8" w:space="0"/>
+              <w:bottom w:val="single" w:color="000000" w:sz="8" w:space="0"/>
+              <w:right w:val="single" w:color="000000" w:sz="8" w:space="0"/>
             </w:tcBorders>
             <w:tcMar>
               <w:top w:w="100" w:type="dxa"/>
@@ -15301,10 +15301,10 @@
           <w:tcPr>
             <w:tcW w:w="0" w:type="auto"/>
             <w:tcBorders>
-              <w:top w:val="single" w:sz="8" w:space="0" w:color="000000"/>
-              <w:left w:val="single" w:sz="8" w:space="0" w:color="000000"/>
-              <w:bottom w:val="single" w:sz="8" w:space="0" w:color="000000"/>
-              <w:right w:val="single" w:sz="8" w:space="0" w:color="000000"/>
+              <w:top w:val="single" w:color="000000" w:sz="8" w:space="0"/>
+              <w:left w:val="single" w:color="000000" w:sz="8" w:space="0"/>
+              <w:bottom w:val="single" w:color="000000" w:sz="8" w:space="0"/>
+              <w:right w:val="single" w:color="000000" w:sz="8" w:space="0"/>
             </w:tcBorders>
             <w:tcMar>
               <w:top w:w="100" w:type="dxa"/>
@@ -15391,10 +15391,10 @@
           <w:tcPr>
             <w:tcW w:w="0" w:type="auto"/>
             <w:tcBorders>
-              <w:top w:val="single" w:sz="8" w:space="0" w:color="000000"/>
-              <w:left w:val="single" w:sz="8" w:space="0" w:color="000000"/>
-              <w:bottom w:val="single" w:sz="8" w:space="0" w:color="000000"/>
-              <w:right w:val="single" w:sz="8" w:space="0" w:color="000000"/>
+              <w:top w:val="single" w:color="000000" w:sz="8" w:space="0"/>
+              <w:left w:val="single" w:color="000000" w:sz="8" w:space="0"/>
+              <w:bottom w:val="single" w:color="000000" w:sz="8" w:space="0"/>
+              <w:right w:val="single" w:color="000000" w:sz="8" w:space="0"/>
             </w:tcBorders>
             <w:tcMar>
               <w:top w:w="100" w:type="dxa"/>
@@ -15433,10 +15433,10 @@
           <w:tcPr>
             <w:tcW w:w="0" w:type="auto"/>
             <w:tcBorders>
-              <w:top w:val="single" w:sz="8" w:space="0" w:color="000000"/>
-              <w:left w:val="single" w:sz="8" w:space="0" w:color="000000"/>
-              <w:bottom w:val="single" w:sz="8" w:space="0" w:color="000000"/>
-              <w:right w:val="single" w:sz="8" w:space="0" w:color="000000"/>
+              <w:top w:val="single" w:color="000000" w:sz="8" w:space="0"/>
+              <w:left w:val="single" w:color="000000" w:sz="8" w:space="0"/>
+              <w:bottom w:val="single" w:color="000000" w:sz="8" w:space="0"/>
+              <w:right w:val="single" w:color="000000" w:sz="8" w:space="0"/>
             </w:tcBorders>
             <w:tcMar>
               <w:top w:w="100" w:type="dxa"/>
@@ -15474,10 +15474,10 @@
           <w:tcPr>
             <w:tcW w:w="0" w:type="auto"/>
             <w:tcBorders>
-              <w:top w:val="single" w:sz="8" w:space="0" w:color="000000"/>
-              <w:left w:val="single" w:sz="8" w:space="0" w:color="000000"/>
-              <w:bottom w:val="single" w:sz="8" w:space="0" w:color="000000"/>
-              <w:right w:val="single" w:sz="8" w:space="0" w:color="000000"/>
+              <w:top w:val="single" w:color="000000" w:sz="8" w:space="0"/>
+              <w:left w:val="single" w:color="000000" w:sz="8" w:space="0"/>
+              <w:bottom w:val="single" w:color="000000" w:sz="8" w:space="0"/>
+              <w:right w:val="single" w:color="000000" w:sz="8" w:space="0"/>
             </w:tcBorders>
             <w:tcMar>
               <w:top w:w="100" w:type="dxa"/>
@@ -15515,10 +15515,10 @@
           <w:tcPr>
             <w:tcW w:w="0" w:type="auto"/>
             <w:tcBorders>
-              <w:top w:val="single" w:sz="8" w:space="0" w:color="000000"/>
-              <w:left w:val="single" w:sz="8" w:space="0" w:color="000000"/>
-              <w:bottom w:val="single" w:sz="8" w:space="0" w:color="000000"/>
-              <w:right w:val="single" w:sz="8" w:space="0" w:color="000000"/>
+              <w:top w:val="single" w:color="000000" w:sz="8" w:space="0"/>
+              <w:left w:val="single" w:color="000000" w:sz="8" w:space="0"/>
+              <w:bottom w:val="single" w:color="000000" w:sz="8" w:space="0"/>
+              <w:right w:val="single" w:color="000000" w:sz="8" w:space="0"/>
             </w:tcBorders>
             <w:tcMar>
               <w:top w:w="100" w:type="dxa"/>
@@ -15616,10 +15616,10 @@
           <w:tcPr>
             <w:tcW w:w="0" w:type="auto"/>
             <w:tcBorders>
-              <w:top w:val="single" w:sz="8" w:space="0" w:color="000000"/>
-              <w:left w:val="single" w:sz="8" w:space="0" w:color="000000"/>
-              <w:bottom w:val="single" w:sz="8" w:space="0" w:color="000000"/>
-              <w:right w:val="single" w:sz="8" w:space="0" w:color="000000"/>
+              <w:top w:val="single" w:color="000000" w:sz="8" w:space="0"/>
+              <w:left w:val="single" w:color="000000" w:sz="8" w:space="0"/>
+              <w:bottom w:val="single" w:color="000000" w:sz="8" w:space="0"/>
+              <w:right w:val="single" w:color="000000" w:sz="8" w:space="0"/>
             </w:tcBorders>
             <w:tcMar>
               <w:top w:w="100" w:type="dxa"/>
@@ -15657,10 +15657,10 @@
           <w:tcPr>
             <w:tcW w:w="0" w:type="auto"/>
             <w:tcBorders>
-              <w:top w:val="single" w:sz="8" w:space="0" w:color="000000"/>
-              <w:left w:val="single" w:sz="8" w:space="0" w:color="000000"/>
-              <w:bottom w:val="single" w:sz="8" w:space="0" w:color="000000"/>
-              <w:right w:val="single" w:sz="8" w:space="0" w:color="000000"/>
+              <w:top w:val="single" w:color="000000" w:sz="8" w:space="0"/>
+              <w:left w:val="single" w:color="000000" w:sz="8" w:space="0"/>
+              <w:bottom w:val="single" w:color="000000" w:sz="8" w:space="0"/>
+              <w:right w:val="single" w:color="000000" w:sz="8" w:space="0"/>
             </w:tcBorders>
             <w:tcMar>
               <w:top w:w="100" w:type="dxa"/>
@@ -15698,10 +15698,10 @@
           <w:tcPr>
             <w:tcW w:w="0" w:type="auto"/>
             <w:tcBorders>
-              <w:top w:val="single" w:sz="8" w:space="0" w:color="000000"/>
-              <w:left w:val="single" w:sz="8" w:space="0" w:color="000000"/>
-              <w:bottom w:val="single" w:sz="8" w:space="0" w:color="000000"/>
-              <w:right w:val="single" w:sz="8" w:space="0" w:color="000000"/>
+              <w:top w:val="single" w:color="000000" w:sz="8" w:space="0"/>
+              <w:left w:val="single" w:color="000000" w:sz="8" w:space="0"/>
+              <w:bottom w:val="single" w:color="000000" w:sz="8" w:space="0"/>
+              <w:right w:val="single" w:color="000000" w:sz="8" w:space="0"/>
             </w:tcBorders>
             <w:tcMar>
               <w:top w:w="100" w:type="dxa"/>
@@ -15740,10 +15740,10 @@
           <w:tcPr>
             <w:tcW w:w="0" w:type="auto"/>
             <w:tcBorders>
-              <w:top w:val="single" w:sz="8" w:space="0" w:color="000000"/>
-              <w:left w:val="single" w:sz="8" w:space="0" w:color="000000"/>
-              <w:bottom w:val="single" w:sz="8" w:space="0" w:color="000000"/>
-              <w:right w:val="single" w:sz="8" w:space="0" w:color="000000"/>
+              <w:top w:val="single" w:color="000000" w:sz="8" w:space="0"/>
+              <w:left w:val="single" w:color="000000" w:sz="8" w:space="0"/>
+              <w:bottom w:val="single" w:color="000000" w:sz="8" w:space="0"/>
+              <w:right w:val="single" w:color="000000" w:sz="8" w:space="0"/>
             </w:tcBorders>
             <w:tcMar>
               <w:top w:w="100" w:type="dxa"/>
@@ -15781,10 +15781,10 @@
           <w:tcPr>
             <w:tcW w:w="0" w:type="auto"/>
             <w:tcBorders>
-              <w:top w:val="single" w:sz="8" w:space="0" w:color="000000"/>
-              <w:left w:val="single" w:sz="8" w:space="0" w:color="000000"/>
-              <w:bottom w:val="single" w:sz="8" w:space="0" w:color="000000"/>
-              <w:right w:val="single" w:sz="8" w:space="0" w:color="000000"/>
+              <w:top w:val="single" w:color="000000" w:sz="8" w:space="0"/>
+              <w:left w:val="single" w:color="000000" w:sz="8" w:space="0"/>
+              <w:bottom w:val="single" w:color="000000" w:sz="8" w:space="0"/>
+              <w:right w:val="single" w:color="000000" w:sz="8" w:space="0"/>
             </w:tcBorders>
             <w:tcMar>
               <w:top w:w="100" w:type="dxa"/>
@@ -15887,10 +15887,10 @@
           <w:tcPr>
             <w:tcW w:w="0" w:type="auto"/>
             <w:tcBorders>
-              <w:top w:val="single" w:sz="8" w:space="0" w:color="000000"/>
-              <w:left w:val="single" w:sz="8" w:space="0" w:color="000000"/>
-              <w:bottom w:val="single" w:sz="8" w:space="0" w:color="000000"/>
-              <w:right w:val="single" w:sz="8" w:space="0" w:color="000000"/>
+              <w:top w:val="single" w:color="000000" w:sz="8" w:space="0"/>
+              <w:left w:val="single" w:color="000000" w:sz="8" w:space="0"/>
+              <w:bottom w:val="single" w:color="000000" w:sz="8" w:space="0"/>
+              <w:right w:val="single" w:color="000000" w:sz="8" w:space="0"/>
             </w:tcBorders>
             <w:tcMar>
               <w:top w:w="100" w:type="dxa"/>
@@ -15928,10 +15928,10 @@
           <w:tcPr>
             <w:tcW w:w="0" w:type="auto"/>
             <w:tcBorders>
-              <w:top w:val="single" w:sz="8" w:space="0" w:color="000000"/>
-              <w:left w:val="single" w:sz="8" w:space="0" w:color="000000"/>
-              <w:bottom w:val="single" w:sz="8" w:space="0" w:color="000000"/>
-              <w:right w:val="single" w:sz="8" w:space="0" w:color="000000"/>
+              <w:top w:val="single" w:color="000000" w:sz="8" w:space="0"/>
+              <w:left w:val="single" w:color="000000" w:sz="8" w:space="0"/>
+              <w:bottom w:val="single" w:color="000000" w:sz="8" w:space="0"/>
+              <w:right w:val="single" w:color="000000" w:sz="8" w:space="0"/>
             </w:tcBorders>
             <w:tcMar>
               <w:top w:w="100" w:type="dxa"/>
@@ -15970,10 +15970,10 @@
           <w:tcPr>
             <w:tcW w:w="0" w:type="auto"/>
             <w:tcBorders>
-              <w:top w:val="single" w:sz="8" w:space="0" w:color="000000"/>
-              <w:left w:val="single" w:sz="8" w:space="0" w:color="000000"/>
-              <w:bottom w:val="single" w:sz="8" w:space="0" w:color="000000"/>
-              <w:right w:val="single" w:sz="8" w:space="0" w:color="000000"/>
+              <w:top w:val="single" w:color="000000" w:sz="8" w:space="0"/>
+              <w:left w:val="single" w:color="000000" w:sz="8" w:space="0"/>
+              <w:bottom w:val="single" w:color="000000" w:sz="8" w:space="0"/>
+              <w:right w:val="single" w:color="000000" w:sz="8" w:space="0"/>
             </w:tcBorders>
             <w:tcMar>
               <w:top w:w="100" w:type="dxa"/>
@@ -16011,10 +16011,10 @@
           <w:tcPr>
             <w:tcW w:w="0" w:type="auto"/>
             <w:tcBorders>
-              <w:top w:val="single" w:sz="8" w:space="0" w:color="000000"/>
-              <w:left w:val="single" w:sz="8" w:space="0" w:color="000000"/>
-              <w:bottom w:val="single" w:sz="8" w:space="0" w:color="000000"/>
-              <w:right w:val="single" w:sz="8" w:space="0" w:color="000000"/>
+              <w:top w:val="single" w:color="000000" w:sz="8" w:space="0"/>
+              <w:left w:val="single" w:color="000000" w:sz="8" w:space="0"/>
+              <w:bottom w:val="single" w:color="000000" w:sz="8" w:space="0"/>
+              <w:right w:val="single" w:color="000000" w:sz="8" w:space="0"/>
             </w:tcBorders>
             <w:tcMar>
               <w:top w:w="100" w:type="dxa"/>
@@ -16052,10 +16052,10 @@
           <w:tcPr>
             <w:tcW w:w="0" w:type="auto"/>
             <w:tcBorders>
-              <w:top w:val="single" w:sz="8" w:space="0" w:color="000000"/>
-              <w:left w:val="single" w:sz="8" w:space="0" w:color="000000"/>
-              <w:bottom w:val="single" w:sz="8" w:space="0" w:color="000000"/>
-              <w:right w:val="single" w:sz="8" w:space="0" w:color="000000"/>
+              <w:top w:val="single" w:color="000000" w:sz="8" w:space="0"/>
+              <w:left w:val="single" w:color="000000" w:sz="8" w:space="0"/>
+              <w:bottom w:val="single" w:color="000000" w:sz="8" w:space="0"/>
+              <w:right w:val="single" w:color="000000" w:sz="8" w:space="0"/>
             </w:tcBorders>
             <w:tcMar>
               <w:top w:w="100" w:type="dxa"/>
@@ -16093,10 +16093,10 @@
           <w:tcPr>
             <w:tcW w:w="0" w:type="auto"/>
             <w:tcBorders>
-              <w:top w:val="single" w:sz="8" w:space="0" w:color="000000"/>
-              <w:left w:val="single" w:sz="8" w:space="0" w:color="000000"/>
-              <w:bottom w:val="single" w:sz="8" w:space="0" w:color="000000"/>
-              <w:right w:val="single" w:sz="8" w:space="0" w:color="000000"/>
+              <w:top w:val="single" w:color="000000" w:sz="8" w:space="0"/>
+              <w:left w:val="single" w:color="000000" w:sz="8" w:space="0"/>
+              <w:bottom w:val="single" w:color="000000" w:sz="8" w:space="0"/>
+              <w:right w:val="single" w:color="000000" w:sz="8" w:space="0"/>
             </w:tcBorders>
             <w:tcMar>
               <w:top w:w="100" w:type="dxa"/>
@@ -16134,10 +16134,10 @@
           <w:tcPr>
             <w:tcW w:w="0" w:type="auto"/>
             <w:tcBorders>
-              <w:top w:val="single" w:sz="8" w:space="0" w:color="000000"/>
-              <w:left w:val="single" w:sz="8" w:space="0" w:color="000000"/>
-              <w:bottom w:val="single" w:sz="8" w:space="0" w:color="000000"/>
-              <w:right w:val="single" w:sz="8" w:space="0" w:color="000000"/>
+              <w:top w:val="single" w:color="000000" w:sz="8" w:space="0"/>
+              <w:left w:val="single" w:color="000000" w:sz="8" w:space="0"/>
+              <w:bottom w:val="single" w:color="000000" w:sz="8" w:space="0"/>
+              <w:right w:val="single" w:color="000000" w:sz="8" w:space="0"/>
             </w:tcBorders>
             <w:tcMar>
               <w:top w:w="100" w:type="dxa"/>
@@ -16175,10 +16175,10 @@
           <w:tcPr>
             <w:tcW w:w="0" w:type="auto"/>
             <w:tcBorders>
-              <w:top w:val="single" w:sz="8" w:space="0" w:color="000000"/>
-              <w:left w:val="single" w:sz="8" w:space="0" w:color="000000"/>
-              <w:bottom w:val="single" w:sz="8" w:space="0" w:color="000000"/>
-              <w:right w:val="single" w:sz="8" w:space="0" w:color="000000"/>
+              <w:top w:val="single" w:color="000000" w:sz="8" w:space="0"/>
+              <w:left w:val="single" w:color="000000" w:sz="8" w:space="0"/>
+              <w:bottom w:val="single" w:color="000000" w:sz="8" w:space="0"/>
+              <w:right w:val="single" w:color="000000" w:sz="8" w:space="0"/>
             </w:tcBorders>
             <w:tcMar>
               <w:top w:w="100" w:type="dxa"/>
@@ -16216,10 +16216,10 @@
           <w:tcPr>
             <w:tcW w:w="0" w:type="auto"/>
             <w:tcBorders>
-              <w:top w:val="single" w:sz="8" w:space="0" w:color="000000"/>
-              <w:left w:val="single" w:sz="8" w:space="0" w:color="000000"/>
-              <w:bottom w:val="single" w:sz="8" w:space="0" w:color="000000"/>
-              <w:right w:val="single" w:sz="8" w:space="0" w:color="000000"/>
+              <w:top w:val="single" w:color="000000" w:sz="8" w:space="0"/>
+              <w:left w:val="single" w:color="000000" w:sz="8" w:space="0"/>
+              <w:bottom w:val="single" w:color="000000" w:sz="8" w:space="0"/>
+              <w:right w:val="single" w:color="000000" w:sz="8" w:space="0"/>
             </w:tcBorders>
             <w:tcMar>
               <w:top w:w="100" w:type="dxa"/>
@@ -16257,10 +16257,10 @@
           <w:tcPr>
             <w:tcW w:w="0" w:type="auto"/>
             <w:tcBorders>
-              <w:top w:val="single" w:sz="8" w:space="0" w:color="000000"/>
-              <w:left w:val="single" w:sz="8" w:space="0" w:color="000000"/>
-              <w:bottom w:val="single" w:sz="8" w:space="0" w:color="000000"/>
-              <w:right w:val="single" w:sz="8" w:space="0" w:color="000000"/>
+              <w:top w:val="single" w:color="000000" w:sz="8" w:space="0"/>
+              <w:left w:val="single" w:color="000000" w:sz="8" w:space="0"/>
+              <w:bottom w:val="single" w:color="000000" w:sz="8" w:space="0"/>
+              <w:right w:val="single" w:color="000000" w:sz="8" w:space="0"/>
             </w:tcBorders>
             <w:tcMar>
               <w:top w:w="100" w:type="dxa"/>
@@ -16360,10 +16360,10 @@
           <w:tcPr>
             <w:tcW w:w="0" w:type="auto"/>
             <w:tcBorders>
-              <w:top w:val="single" w:sz="8" w:space="0" w:color="000000"/>
-              <w:left w:val="single" w:sz="8" w:space="0" w:color="000000"/>
-              <w:bottom w:val="single" w:sz="8" w:space="0" w:color="000000"/>
-              <w:right w:val="single" w:sz="8" w:space="0" w:color="000000"/>
+              <w:top w:val="single" w:color="000000" w:sz="8" w:space="0"/>
+              <w:left w:val="single" w:color="000000" w:sz="8" w:space="0"/>
+              <w:bottom w:val="single" w:color="000000" w:sz="8" w:space="0"/>
+              <w:right w:val="single" w:color="000000" w:sz="8" w:space="0"/>
             </w:tcBorders>
             <w:tcMar>
               <w:top w:w="100" w:type="dxa"/>
@@ -16401,10 +16401,10 @@
           <w:tcPr>
             <w:tcW w:w="0" w:type="auto"/>
             <w:tcBorders>
-              <w:top w:val="single" w:sz="8" w:space="0" w:color="000000"/>
-              <w:left w:val="single" w:sz="8" w:space="0" w:color="000000"/>
-              <w:bottom w:val="single" w:sz="8" w:space="0" w:color="000000"/>
-              <w:right w:val="single" w:sz="8" w:space="0" w:color="000000"/>
+              <w:top w:val="single" w:color="000000" w:sz="8" w:space="0"/>
+              <w:left w:val="single" w:color="000000" w:sz="8" w:space="0"/>
+              <w:bottom w:val="single" w:color="000000" w:sz="8" w:space="0"/>
+              <w:right w:val="single" w:color="000000" w:sz="8" w:space="0"/>
             </w:tcBorders>
             <w:tcMar>
               <w:top w:w="100" w:type="dxa"/>
@@ -16443,10 +16443,10 @@
           <w:tcPr>
             <w:tcW w:w="0" w:type="auto"/>
             <w:tcBorders>
-              <w:top w:val="single" w:sz="8" w:space="0" w:color="000000"/>
-              <w:left w:val="single" w:sz="8" w:space="0" w:color="000000"/>
-              <w:bottom w:val="single" w:sz="8" w:space="0" w:color="000000"/>
-              <w:right w:val="single" w:sz="8" w:space="0" w:color="000000"/>
+              <w:top w:val="single" w:color="000000" w:sz="8" w:space="0"/>
+              <w:left w:val="single" w:color="000000" w:sz="8" w:space="0"/>
+              <w:bottom w:val="single" w:color="000000" w:sz="8" w:space="0"/>
+              <w:right w:val="single" w:color="000000" w:sz="8" w:space="0"/>
             </w:tcBorders>
             <w:tcMar>
               <w:top w:w="100" w:type="dxa"/>
@@ -16484,10 +16484,10 @@
           <w:tcPr>
             <w:tcW w:w="0" w:type="auto"/>
             <w:tcBorders>
-              <w:top w:val="single" w:sz="8" w:space="0" w:color="000000"/>
-              <w:left w:val="single" w:sz="8" w:space="0" w:color="000000"/>
-              <w:bottom w:val="single" w:sz="8" w:space="0" w:color="000000"/>
-              <w:right w:val="single" w:sz="8" w:space="0" w:color="000000"/>
+              <w:top w:val="single" w:color="000000" w:sz="8" w:space="0"/>
+              <w:left w:val="single" w:color="000000" w:sz="8" w:space="0"/>
+              <w:bottom w:val="single" w:color="000000" w:sz="8" w:space="0"/>
+              <w:right w:val="single" w:color="000000" w:sz="8" w:space="0"/>
             </w:tcBorders>
             <w:tcMar>
               <w:top w:w="100" w:type="dxa"/>
@@ -16525,10 +16525,10 @@
           <w:tcPr>
             <w:tcW w:w="0" w:type="auto"/>
             <w:tcBorders>
-              <w:top w:val="single" w:sz="8" w:space="0" w:color="000000"/>
-              <w:left w:val="single" w:sz="8" w:space="0" w:color="000000"/>
-              <w:bottom w:val="single" w:sz="8" w:space="0" w:color="000000"/>
-              <w:right w:val="single" w:sz="8" w:space="0" w:color="000000"/>
+              <w:top w:val="single" w:color="000000" w:sz="8" w:space="0"/>
+              <w:left w:val="single" w:color="000000" w:sz="8" w:space="0"/>
+              <w:bottom w:val="single" w:color="000000" w:sz="8" w:space="0"/>
+              <w:right w:val="single" w:color="000000" w:sz="8" w:space="0"/>
             </w:tcBorders>
             <w:tcMar>
               <w:top w:w="100" w:type="dxa"/>
@@ -16566,10 +16566,10 @@
           <w:tcPr>
             <w:tcW w:w="0" w:type="auto"/>
             <w:tcBorders>
-              <w:top w:val="single" w:sz="8" w:space="0" w:color="000000"/>
-              <w:left w:val="single" w:sz="8" w:space="0" w:color="000000"/>
-              <w:bottom w:val="single" w:sz="8" w:space="0" w:color="000000"/>
-              <w:right w:val="single" w:sz="8" w:space="0" w:color="000000"/>
+              <w:top w:val="single" w:color="000000" w:sz="8" w:space="0"/>
+              <w:left w:val="single" w:color="000000" w:sz="8" w:space="0"/>
+              <w:bottom w:val="single" w:color="000000" w:sz="8" w:space="0"/>
+              <w:right w:val="single" w:color="000000" w:sz="8" w:space="0"/>
             </w:tcBorders>
             <w:tcMar>
               <w:top w:w="100" w:type="dxa"/>
@@ -16607,10 +16607,10 @@
           <w:tcPr>
             <w:tcW w:w="0" w:type="auto"/>
             <w:tcBorders>
-              <w:top w:val="single" w:sz="8" w:space="0" w:color="000000"/>
-              <w:left w:val="single" w:sz="8" w:space="0" w:color="000000"/>
-              <w:bottom w:val="single" w:sz="8" w:space="0" w:color="000000"/>
-              <w:right w:val="single" w:sz="8" w:space="0" w:color="000000"/>
+              <w:top w:val="single" w:color="000000" w:sz="8" w:space="0"/>
+              <w:left w:val="single" w:color="000000" w:sz="8" w:space="0"/>
+              <w:bottom w:val="single" w:color="000000" w:sz="8" w:space="0"/>
+              <w:right w:val="single" w:color="000000" w:sz="8" w:space="0"/>
             </w:tcBorders>
             <w:tcMar>
               <w:top w:w="100" w:type="dxa"/>
@@ -16707,10 +16707,10 @@
           <w:tcPr>
             <w:tcW w:w="0" w:type="auto"/>
             <w:tcBorders>
-              <w:top w:val="single" w:sz="8" w:space="0" w:color="000000"/>
-              <w:left w:val="single" w:sz="8" w:space="0" w:color="000000"/>
-              <w:bottom w:val="single" w:sz="8" w:space="0" w:color="000000"/>
-              <w:right w:val="single" w:sz="8" w:space="0" w:color="000000"/>
+              <w:top w:val="single" w:color="000000" w:sz="8" w:space="0"/>
+              <w:left w:val="single" w:color="000000" w:sz="8" w:space="0"/>
+              <w:bottom w:val="single" w:color="000000" w:sz="8" w:space="0"/>
+              <w:right w:val="single" w:color="000000" w:sz="8" w:space="0"/>
             </w:tcBorders>
             <w:tcMar>
               <w:top w:w="100" w:type="dxa"/>
@@ -16749,10 +16749,10 @@
           <w:tcPr>
             <w:tcW w:w="0" w:type="auto"/>
             <w:tcBorders>
-              <w:top w:val="single" w:sz="8" w:space="0" w:color="000000"/>
-              <w:left w:val="single" w:sz="8" w:space="0" w:color="000000"/>
-              <w:bottom w:val="single" w:sz="8" w:space="0" w:color="000000"/>
-              <w:right w:val="single" w:sz="8" w:space="0" w:color="000000"/>
+              <w:top w:val="single" w:color="000000" w:sz="8" w:space="0"/>
+              <w:left w:val="single" w:color="000000" w:sz="8" w:space="0"/>
+              <w:bottom w:val="single" w:color="000000" w:sz="8" w:space="0"/>
+              <w:right w:val="single" w:color="000000" w:sz="8" w:space="0"/>
             </w:tcBorders>
             <w:tcMar>
               <w:top w:w="100" w:type="dxa"/>
@@ -16790,10 +16790,10 @@
           <w:tcPr>
             <w:tcW w:w="0" w:type="auto"/>
             <w:tcBorders>
-              <w:top w:val="single" w:sz="8" w:space="0" w:color="000000"/>
-              <w:left w:val="single" w:sz="8" w:space="0" w:color="000000"/>
-              <w:bottom w:val="single" w:sz="8" w:space="0" w:color="000000"/>
-              <w:right w:val="single" w:sz="8" w:space="0" w:color="000000"/>
+              <w:top w:val="single" w:color="000000" w:sz="8" w:space="0"/>
+              <w:left w:val="single" w:color="000000" w:sz="8" w:space="0"/>
+              <w:bottom w:val="single" w:color="000000" w:sz="8" w:space="0"/>
+              <w:right w:val="single" w:color="000000" w:sz="8" w:space="0"/>
             </w:tcBorders>
             <w:tcMar>
               <w:top w:w="100" w:type="dxa"/>
@@ -16831,10 +16831,10 @@
           <w:tcPr>
             <w:tcW w:w="0" w:type="auto"/>
             <w:tcBorders>
-              <w:top w:val="single" w:sz="8" w:space="0" w:color="000000"/>
-              <w:left w:val="single" w:sz="8" w:space="0" w:color="000000"/>
-              <w:bottom w:val="single" w:sz="8" w:space="0" w:color="000000"/>
-              <w:right w:val="single" w:sz="8" w:space="0" w:color="000000"/>
+              <w:top w:val="single" w:color="000000" w:sz="8" w:space="0"/>
+              <w:left w:val="single" w:color="000000" w:sz="8" w:space="0"/>
+              <w:bottom w:val="single" w:color="000000" w:sz="8" w:space="0"/>
+              <w:right w:val="single" w:color="000000" w:sz="8" w:space="0"/>
             </w:tcBorders>
             <w:tcMar>
               <w:top w:w="100" w:type="dxa"/>
@@ -17630,6 +17630,14 @@
           </wp:anchor>
         </w:drawing>
       </w:r>
+      <w:r>
+        <w:rPr/>
+        <w:t/>
+      </w:r>
+      <w:r>
+        <w:rPr/>
+        <w:t/>
+      </w:r>
     </w:p>
     <w:p>
       <w:pPr>
@@ -17688,53 +17696,41 @@
         </w:rPr>
       </w:pPr>
       <w:r>
-        <w:rPr>
-          <w:sz w:val="20"/>
-          <w:szCs w:val="20"/>
-          <w:lang w:val="en-US"/>
-        </w:rPr>
         <w:drawing>
-          <wp:inline distT="0" distB="0" distL="0" distR="0" wp14:anchorId="0C9C39FD" wp14:editId="606950D0">
+          <wp:inline wp14:editId="3362F50F" wp14:anchorId="0C9C39FD">
             <wp:extent cx="5937885" cy="4227830"/>
             <wp:effectExtent l="0" t="0" r="5715" b="1270"/>
-            <wp:docPr id="40" name="Picture 40"/>
+            <wp:docPr id="522974011" name="Picture 40" title=""/>
             <wp:cNvGraphicFramePr>
-              <a:graphicFrameLocks xmlns:a="http://schemas.openxmlformats.org/drawingml/2006/main" noChangeAspect="1"/>
+              <a:graphicFrameLocks noChangeAspect="1"/>
             </wp:cNvGraphicFramePr>
-            <a:graphic xmlns:a="http://schemas.openxmlformats.org/drawingml/2006/main">
+            <a:graphic>
               <a:graphicData uri="http://schemas.openxmlformats.org/drawingml/2006/picture">
-                <pic:pic xmlns:pic="http://schemas.openxmlformats.org/drawingml/2006/picture">
+                <pic:pic>
                   <pic:nvPicPr>
-                    <pic:cNvPr id="0" name="Picture 13"/>
-                    <pic:cNvPicPr>
-                      <a:picLocks noChangeAspect="1" noChangeArrowheads="1"/>
-                    </pic:cNvPicPr>
+                    <pic:cNvPr id="0" name="Picture 40"/>
+                    <pic:cNvPicPr/>
                   </pic:nvPicPr>
                   <pic:blipFill>
-                    <a:blip r:embed="rId23" cstate="print">
-                      <a:extLst>
+                    <a:blip r:embed="R15d4290f53324bb5">
+                      <a:extLst xmlns:a="http://schemas.openxmlformats.org/drawingml/2006/main">
                         <a:ext uri="{28A0092B-C50C-407E-A947-70E740481C1C}">
                           <a14:useLocalDpi xmlns:a14="http://schemas.microsoft.com/office/drawing/2010/main" val="0"/>
                         </a:ext>
                       </a:extLst>
                     </a:blip>
-                    <a:srcRect/>
                     <a:stretch>
                       <a:fillRect/>
                     </a:stretch>
                   </pic:blipFill>
-                  <pic:spPr bwMode="auto">
-                    <a:xfrm>
+                  <pic:spPr>
+                    <a:xfrm rot="0" flipH="0" flipV="0">
                       <a:off x="0" y="0"/>
                       <a:ext cx="5937885" cy="4227830"/>
                     </a:xfrm>
                     <a:prstGeom prst="rect">
                       <a:avLst/>
                     </a:prstGeom>
-                    <a:noFill/>
-                    <a:ln>
-                      <a:noFill/>
-                    </a:ln>
                   </pic:spPr>
                 </pic:pic>
               </a:graphicData>
@@ -17800,53 +17796,41 @@
         </w:rPr>
       </w:pPr>
       <w:r>
-        <w:rPr>
-          <w:sz w:val="20"/>
-          <w:szCs w:val="20"/>
-          <w:lang w:val="en-US"/>
-        </w:rPr>
         <w:drawing>
-          <wp:inline distT="0" distB="0" distL="0" distR="0" wp14:anchorId="434E145A" wp14:editId="256FA3E7">
+          <wp:inline wp14:editId="6BDA1D66" wp14:anchorId="434E145A">
             <wp:extent cx="5937885" cy="4227830"/>
             <wp:effectExtent l="0" t="0" r="5715" b="1270"/>
-            <wp:docPr id="41" name="Picture 41"/>
+            <wp:docPr id="1463952578" name="Picture 41" title=""/>
             <wp:cNvGraphicFramePr>
-              <a:graphicFrameLocks xmlns:a="http://schemas.openxmlformats.org/drawingml/2006/main" noChangeAspect="1"/>
+              <a:graphicFrameLocks noChangeAspect="1"/>
             </wp:cNvGraphicFramePr>
-            <a:graphic xmlns:a="http://schemas.openxmlformats.org/drawingml/2006/main">
+            <a:graphic>
               <a:graphicData uri="http://schemas.openxmlformats.org/drawingml/2006/picture">
-                <pic:pic xmlns:pic="http://schemas.openxmlformats.org/drawingml/2006/picture">
+                <pic:pic>
                   <pic:nvPicPr>
-                    <pic:cNvPr id="0" name="Picture 14"/>
-                    <pic:cNvPicPr>
-                      <a:picLocks noChangeAspect="1" noChangeArrowheads="1"/>
-                    </pic:cNvPicPr>
+                    <pic:cNvPr id="0" name="Picture 41"/>
+                    <pic:cNvPicPr/>
                   </pic:nvPicPr>
                   <pic:blipFill>
-                    <a:blip r:embed="rId24" cstate="print">
-                      <a:extLst>
+                    <a:blip r:embed="R501ba24d6edc417b">
+                      <a:extLst xmlns:a="http://schemas.openxmlformats.org/drawingml/2006/main">
                         <a:ext uri="{28A0092B-C50C-407E-A947-70E740481C1C}">
                           <a14:useLocalDpi xmlns:a14="http://schemas.microsoft.com/office/drawing/2010/main" val="0"/>
                         </a:ext>
                       </a:extLst>
                     </a:blip>
-                    <a:srcRect/>
                     <a:stretch>
                       <a:fillRect/>
                     </a:stretch>
                   </pic:blipFill>
-                  <pic:spPr bwMode="auto">
-                    <a:xfrm>
+                  <pic:spPr>
+                    <a:xfrm rot="0" flipH="0" flipV="0">
                       <a:off x="0" y="0"/>
                       <a:ext cx="5937885" cy="4227830"/>
                     </a:xfrm>
                     <a:prstGeom prst="rect">
                       <a:avLst/>
                     </a:prstGeom>
-                    <a:noFill/>
-                    <a:ln>
-                      <a:noFill/>
-                    </a:ln>
                   </pic:spPr>
                 </pic:pic>
               </a:graphicData>
@@ -17912,53 +17896,41 @@
         </w:rPr>
       </w:pPr>
       <w:r>
-        <w:rPr>
-          <w:sz w:val="20"/>
-          <w:szCs w:val="20"/>
-          <w:lang w:val="en-US"/>
-        </w:rPr>
         <w:drawing>
-          <wp:inline distT="0" distB="0" distL="0" distR="0" wp14:anchorId="46EF9B47" wp14:editId="7124BBC5">
+          <wp:inline wp14:editId="01A534C6" wp14:anchorId="46EF9B47">
             <wp:extent cx="5943600" cy="4229100"/>
             <wp:effectExtent l="0" t="0" r="0" b="0"/>
-            <wp:docPr id="42" name="Picture 42"/>
+            <wp:docPr id="1599854953" name="Picture 42" title=""/>
             <wp:cNvGraphicFramePr>
-              <a:graphicFrameLocks xmlns:a="http://schemas.openxmlformats.org/drawingml/2006/main" noChangeAspect="1"/>
+              <a:graphicFrameLocks noChangeAspect="1"/>
             </wp:cNvGraphicFramePr>
-            <a:graphic xmlns:a="http://schemas.openxmlformats.org/drawingml/2006/main">
+            <a:graphic>
               <a:graphicData uri="http://schemas.openxmlformats.org/drawingml/2006/picture">
-                <pic:pic xmlns:pic="http://schemas.openxmlformats.org/drawingml/2006/picture">
+                <pic:pic>
                   <pic:nvPicPr>
-                    <pic:cNvPr id="0" name="Picture 6"/>
-                    <pic:cNvPicPr>
-                      <a:picLocks noChangeAspect="1" noChangeArrowheads="1"/>
-                    </pic:cNvPicPr>
+                    <pic:cNvPr id="0" name="Picture 42"/>
+                    <pic:cNvPicPr/>
                   </pic:nvPicPr>
                   <pic:blipFill>
-                    <a:blip r:embed="rId25" cstate="print">
-                      <a:extLst>
+                    <a:blip r:embed="Rda308ef16d084e6e">
+                      <a:extLst xmlns:a="http://schemas.openxmlformats.org/drawingml/2006/main">
                         <a:ext uri="{28A0092B-C50C-407E-A947-70E740481C1C}">
                           <a14:useLocalDpi xmlns:a14="http://schemas.microsoft.com/office/drawing/2010/main" val="0"/>
                         </a:ext>
                       </a:extLst>
                     </a:blip>
-                    <a:srcRect/>
                     <a:stretch>
                       <a:fillRect/>
                     </a:stretch>
                   </pic:blipFill>
-                  <pic:spPr bwMode="auto">
-                    <a:xfrm>
+                  <pic:spPr>
+                    <a:xfrm rot="0" flipH="0" flipV="0">
                       <a:off x="0" y="0"/>
                       <a:ext cx="5943600" cy="4229100"/>
                     </a:xfrm>
                     <a:prstGeom prst="rect">
                       <a:avLst/>
                     </a:prstGeom>
-                    <a:noFill/>
-                    <a:ln>
-                      <a:noFill/>
-                    </a:ln>
                   </pic:spPr>
                 </pic:pic>
               </a:graphicData>
@@ -18024,53 +17996,41 @@
         </w:rPr>
       </w:pPr>
       <w:r>
-        <w:rPr>
-          <w:sz w:val="20"/>
-          <w:szCs w:val="20"/>
-          <w:lang w:val="en-US"/>
-        </w:rPr>
         <w:drawing>
-          <wp:inline distT="0" distB="0" distL="0" distR="0" wp14:anchorId="294471A0" wp14:editId="41C7C0BF">
+          <wp:inline wp14:editId="3D7D2333" wp14:anchorId="294471A0">
             <wp:extent cx="5943600" cy="4229100"/>
             <wp:effectExtent l="0" t="0" r="0" b="0"/>
-            <wp:docPr id="43" name="Picture 43"/>
+            <wp:docPr id="1637222913" name="Picture 43" title=""/>
             <wp:cNvGraphicFramePr>
-              <a:graphicFrameLocks xmlns:a="http://schemas.openxmlformats.org/drawingml/2006/main" noChangeAspect="1"/>
+              <a:graphicFrameLocks noChangeAspect="1"/>
             </wp:cNvGraphicFramePr>
-            <a:graphic xmlns:a="http://schemas.openxmlformats.org/drawingml/2006/main">
+            <a:graphic>
               <a:graphicData uri="http://schemas.openxmlformats.org/drawingml/2006/picture">
-                <pic:pic xmlns:pic="http://schemas.openxmlformats.org/drawingml/2006/picture">
+                <pic:pic>
                   <pic:nvPicPr>
-                    <pic:cNvPr id="0" name="Picture 8"/>
-                    <pic:cNvPicPr>
-                      <a:picLocks noChangeAspect="1" noChangeArrowheads="1"/>
-                    </pic:cNvPicPr>
+                    <pic:cNvPr id="0" name="Picture 43"/>
+                    <pic:cNvPicPr/>
                   </pic:nvPicPr>
                   <pic:blipFill>
-                    <a:blip r:embed="rId26" cstate="print">
-                      <a:extLst>
+                    <a:blip r:embed="Ra91c51a924bd49dc">
+                      <a:extLst xmlns:a="http://schemas.openxmlformats.org/drawingml/2006/main">
                         <a:ext uri="{28A0092B-C50C-407E-A947-70E740481C1C}">
                           <a14:useLocalDpi xmlns:a14="http://schemas.microsoft.com/office/drawing/2010/main" val="0"/>
                         </a:ext>
                       </a:extLst>
                     </a:blip>
-                    <a:srcRect/>
                     <a:stretch>
                       <a:fillRect/>
                     </a:stretch>
                   </pic:blipFill>
-                  <pic:spPr bwMode="auto">
-                    <a:xfrm>
+                  <pic:spPr>
+                    <a:xfrm rot="0" flipH="0" flipV="0">
                       <a:off x="0" y="0"/>
                       <a:ext cx="5943600" cy="4229100"/>
                     </a:xfrm>
                     <a:prstGeom prst="rect">
                       <a:avLst/>
                     </a:prstGeom>
-                    <a:noFill/>
-                    <a:ln>
-                      <a:noFill/>
-                    </a:ln>
                   </pic:spPr>
                 </pic:pic>
               </a:graphicData>
@@ -18136,53 +18096,41 @@
         </w:rPr>
       </w:pPr>
       <w:r>
-        <w:rPr>
-          <w:sz w:val="20"/>
-          <w:szCs w:val="20"/>
-          <w:lang w:val="en-US"/>
-        </w:rPr>
         <w:drawing>
-          <wp:inline distT="0" distB="0" distL="0" distR="0" wp14:anchorId="273A2D04" wp14:editId="7DDDACD2">
+          <wp:inline wp14:editId="2742981B" wp14:anchorId="273A2D04">
             <wp:extent cx="5943600" cy="4229100"/>
             <wp:effectExtent l="0" t="0" r="0" b="0"/>
-            <wp:docPr id="44" name="Picture 44"/>
+            <wp:docPr id="1897497073" name="Picture 44" title=""/>
             <wp:cNvGraphicFramePr>
-              <a:graphicFrameLocks xmlns:a="http://schemas.openxmlformats.org/drawingml/2006/main" noChangeAspect="1"/>
+              <a:graphicFrameLocks noChangeAspect="1"/>
             </wp:cNvGraphicFramePr>
-            <a:graphic xmlns:a="http://schemas.openxmlformats.org/drawingml/2006/main">
+            <a:graphic>
               <a:graphicData uri="http://schemas.openxmlformats.org/drawingml/2006/picture">
-                <pic:pic xmlns:pic="http://schemas.openxmlformats.org/drawingml/2006/picture">
+                <pic:pic>
                   <pic:nvPicPr>
-                    <pic:cNvPr id="0" name="Picture 9"/>
-                    <pic:cNvPicPr>
-                      <a:picLocks noChangeAspect="1" noChangeArrowheads="1"/>
-                    </pic:cNvPicPr>
+                    <pic:cNvPr id="0" name="Picture 44"/>
+                    <pic:cNvPicPr/>
                   </pic:nvPicPr>
                   <pic:blipFill>
-                    <a:blip r:embed="rId27" cstate="print">
-                      <a:extLst>
+                    <a:blip r:embed="R38eec7705ef4498c">
+                      <a:extLst xmlns:a="http://schemas.openxmlformats.org/drawingml/2006/main">
                         <a:ext uri="{28A0092B-C50C-407E-A947-70E740481C1C}">
                           <a14:useLocalDpi xmlns:a14="http://schemas.microsoft.com/office/drawing/2010/main" val="0"/>
                         </a:ext>
                       </a:extLst>
                     </a:blip>
-                    <a:srcRect/>
                     <a:stretch>
                       <a:fillRect/>
                     </a:stretch>
                   </pic:blipFill>
-                  <pic:spPr bwMode="auto">
-                    <a:xfrm>
+                  <pic:spPr>
+                    <a:xfrm rot="0" flipH="0" flipV="0">
                       <a:off x="0" y="0"/>
                       <a:ext cx="5943600" cy="4229100"/>
                     </a:xfrm>
                     <a:prstGeom prst="rect">
                       <a:avLst/>
                     </a:prstGeom>
-                    <a:noFill/>
-                    <a:ln>
-                      <a:noFill/>
-                    </a:ln>
                   </pic:spPr>
                 </pic:pic>
               </a:graphicData>
@@ -18248,53 +18196,41 @@
         </w:rPr>
       </w:pPr>
       <w:r>
-        <w:rPr>
-          <w:sz w:val="20"/>
-          <w:szCs w:val="20"/>
-          <w:lang w:val="en-US"/>
-        </w:rPr>
         <w:drawing>
-          <wp:inline distT="0" distB="0" distL="0" distR="0" wp14:anchorId="3C3BE13C" wp14:editId="603C98D5">
+          <wp:inline wp14:editId="3A80A9FE" wp14:anchorId="3C3BE13C">
             <wp:extent cx="5943600" cy="4229100"/>
             <wp:effectExtent l="0" t="0" r="0" b="0"/>
-            <wp:docPr id="45" name="Picture 45"/>
+            <wp:docPr id="1137523808" name="Picture 45" title=""/>
             <wp:cNvGraphicFramePr>
-              <a:graphicFrameLocks xmlns:a="http://schemas.openxmlformats.org/drawingml/2006/main" noChangeAspect="1"/>
+              <a:graphicFrameLocks noChangeAspect="1"/>
             </wp:cNvGraphicFramePr>
-            <a:graphic xmlns:a="http://schemas.openxmlformats.org/drawingml/2006/main">
+            <a:graphic>
               <a:graphicData uri="http://schemas.openxmlformats.org/drawingml/2006/picture">
-                <pic:pic xmlns:pic="http://schemas.openxmlformats.org/drawingml/2006/picture">
+                <pic:pic>
                   <pic:nvPicPr>
-                    <pic:cNvPr id="0" name="Picture 10"/>
-                    <pic:cNvPicPr>
-                      <a:picLocks noChangeAspect="1" noChangeArrowheads="1"/>
-                    </pic:cNvPicPr>
+                    <pic:cNvPr id="0" name="Picture 45"/>
+                    <pic:cNvPicPr/>
                   </pic:nvPicPr>
                   <pic:blipFill>
-                    <a:blip r:embed="rId28" cstate="print">
-                      <a:extLst>
+                    <a:blip r:embed="R6c0d51dacc914e1f">
+                      <a:extLst xmlns:a="http://schemas.openxmlformats.org/drawingml/2006/main">
                         <a:ext uri="{28A0092B-C50C-407E-A947-70E740481C1C}">
                           <a14:useLocalDpi xmlns:a14="http://schemas.microsoft.com/office/drawing/2010/main" val="0"/>
                         </a:ext>
                       </a:extLst>
                     </a:blip>
-                    <a:srcRect/>
                     <a:stretch>
                       <a:fillRect/>
                     </a:stretch>
                   </pic:blipFill>
-                  <pic:spPr bwMode="auto">
-                    <a:xfrm>
+                  <pic:spPr>
+                    <a:xfrm rot="0" flipH="0" flipV="0">
                       <a:off x="0" y="0"/>
                       <a:ext cx="5943600" cy="4229100"/>
                     </a:xfrm>
                     <a:prstGeom prst="rect">
                       <a:avLst/>
                     </a:prstGeom>
-                    <a:noFill/>
-                    <a:ln>
-                      <a:noFill/>
-                    </a:ln>
                   </pic:spPr>
                 </pic:pic>
               </a:graphicData>
@@ -18418,6 +18354,14 @@
           </wp:anchor>
         </w:drawing>
       </w:r>
+      <w:r>
+        <w:rPr/>
+        <w:t/>
+      </w:r>
+      <w:r>
+        <w:rPr/>
+        <w:t/>
+      </w:r>
     </w:p>
     <w:p>
       <w:pPr>
@@ -18476,53 +18420,41 @@
         </w:rPr>
       </w:pPr>
       <w:r>
-        <w:rPr>
-          <w:sz w:val="20"/>
-          <w:szCs w:val="20"/>
-          <w:lang w:val="en-US"/>
-        </w:rPr>
         <w:drawing>
-          <wp:inline distT="0" distB="0" distL="0" distR="0" wp14:anchorId="6A860623" wp14:editId="32A65970">
+          <wp:inline wp14:editId="411D7A1C" wp14:anchorId="6A860623">
             <wp:extent cx="5943600" cy="4229100"/>
             <wp:effectExtent l="0" t="0" r="0" b="0"/>
-            <wp:docPr id="47" name="Picture 47"/>
+            <wp:docPr id="1626092841" name="Picture 47" title=""/>
             <wp:cNvGraphicFramePr>
-              <a:graphicFrameLocks xmlns:a="http://schemas.openxmlformats.org/drawingml/2006/main" noChangeAspect="1"/>
+              <a:graphicFrameLocks noChangeAspect="1"/>
             </wp:cNvGraphicFramePr>
-            <a:graphic xmlns:a="http://schemas.openxmlformats.org/drawingml/2006/main">
+            <a:graphic>
               <a:graphicData uri="http://schemas.openxmlformats.org/drawingml/2006/picture">
-                <pic:pic xmlns:pic="http://schemas.openxmlformats.org/drawingml/2006/picture">
+                <pic:pic>
                   <pic:nvPicPr>
-                    <pic:cNvPr id="0" name="Picture 11"/>
-                    <pic:cNvPicPr>
-                      <a:picLocks noChangeAspect="1" noChangeArrowheads="1"/>
-                    </pic:cNvPicPr>
+                    <pic:cNvPr id="0" name="Picture 47"/>
+                    <pic:cNvPicPr/>
                   </pic:nvPicPr>
                   <pic:blipFill>
-                    <a:blip r:embed="rId30" cstate="print">
-                      <a:extLst>
+                    <a:blip r:embed="R15dabd7733b84cfe">
+                      <a:extLst xmlns:a="http://schemas.openxmlformats.org/drawingml/2006/main">
                         <a:ext uri="{28A0092B-C50C-407E-A947-70E740481C1C}">
                           <a14:useLocalDpi xmlns:a14="http://schemas.microsoft.com/office/drawing/2010/main" val="0"/>
                         </a:ext>
                       </a:extLst>
                     </a:blip>
-                    <a:srcRect/>
                     <a:stretch>
                       <a:fillRect/>
                     </a:stretch>
                   </pic:blipFill>
-                  <pic:spPr bwMode="auto">
-                    <a:xfrm>
+                  <pic:spPr>
+                    <a:xfrm rot="0" flipH="0" flipV="0">
                       <a:off x="0" y="0"/>
                       <a:ext cx="5943600" cy="4229100"/>
                     </a:xfrm>
                     <a:prstGeom prst="rect">
                       <a:avLst/>
                     </a:prstGeom>
-                    <a:noFill/>
-                    <a:ln>
-                      <a:noFill/>
-                    </a:ln>
                   </pic:spPr>
                 </pic:pic>
               </a:graphicData>
@@ -18588,53 +18520,41 @@
         </w:rPr>
       </w:pPr>
       <w:r>
-        <w:rPr>
-          <w:sz w:val="20"/>
-          <w:szCs w:val="20"/>
-          <w:lang w:val="en-US"/>
-        </w:rPr>
         <w:drawing>
-          <wp:inline distT="0" distB="0" distL="0" distR="0" wp14:anchorId="32C1E6AB" wp14:editId="53BB04D0">
+          <wp:inline wp14:editId="43D9D872" wp14:anchorId="32C1E6AB">
             <wp:extent cx="5937885" cy="4227830"/>
             <wp:effectExtent l="0" t="0" r="5715" b="1270"/>
-            <wp:docPr id="48" name="Picture 48"/>
+            <wp:docPr id="1847514210" name="Picture 48" title=""/>
             <wp:cNvGraphicFramePr>
-              <a:graphicFrameLocks xmlns:a="http://schemas.openxmlformats.org/drawingml/2006/main" noChangeAspect="1"/>
+              <a:graphicFrameLocks noChangeAspect="1"/>
             </wp:cNvGraphicFramePr>
-            <a:graphic xmlns:a="http://schemas.openxmlformats.org/drawingml/2006/main">
+            <a:graphic>
               <a:graphicData uri="http://schemas.openxmlformats.org/drawingml/2006/picture">
-                <pic:pic xmlns:pic="http://schemas.openxmlformats.org/drawingml/2006/picture">
+                <pic:pic>
                   <pic:nvPicPr>
-                    <pic:cNvPr id="0" name="Picture 15"/>
-                    <pic:cNvPicPr>
-                      <a:picLocks noChangeAspect="1" noChangeArrowheads="1"/>
-                    </pic:cNvPicPr>
+                    <pic:cNvPr id="0" name="Picture 48"/>
+                    <pic:cNvPicPr/>
                   </pic:nvPicPr>
                   <pic:blipFill>
-                    <a:blip r:embed="rId31" cstate="print">
-                      <a:extLst>
+                    <a:blip r:embed="Rc9700d7c727348b3">
+                      <a:extLst xmlns:a="http://schemas.openxmlformats.org/drawingml/2006/main">
                         <a:ext uri="{28A0092B-C50C-407E-A947-70E740481C1C}">
                           <a14:useLocalDpi xmlns:a14="http://schemas.microsoft.com/office/drawing/2010/main" val="0"/>
                         </a:ext>
                       </a:extLst>
                     </a:blip>
-                    <a:srcRect/>
                     <a:stretch>
                       <a:fillRect/>
                     </a:stretch>
                   </pic:blipFill>
-                  <pic:spPr bwMode="auto">
-                    <a:xfrm>
+                  <pic:spPr>
+                    <a:xfrm rot="0" flipH="0" flipV="0">
                       <a:off x="0" y="0"/>
                       <a:ext cx="5937885" cy="4227830"/>
                     </a:xfrm>
                     <a:prstGeom prst="rect">
                       <a:avLst/>
                     </a:prstGeom>
-                    <a:noFill/>
-                    <a:ln>
-                      <a:noFill/>
-                    </a:ln>
                   </pic:spPr>
                 </pic:pic>
               </a:graphicData>
@@ -18700,53 +18620,41 @@
         </w:rPr>
       </w:pPr>
       <w:r>
-        <w:rPr>
-          <w:sz w:val="20"/>
-          <w:szCs w:val="20"/>
-          <w:lang w:val="en-US"/>
-        </w:rPr>
         <w:drawing>
-          <wp:inline distT="0" distB="0" distL="0" distR="0" wp14:anchorId="48B47F78" wp14:editId="4F8B0B9D">
+          <wp:inline wp14:editId="6DE4180E" wp14:anchorId="48B47F78">
             <wp:extent cx="5937885" cy="4227830"/>
             <wp:effectExtent l="0" t="0" r="5715" b="1270"/>
-            <wp:docPr id="17" name="Picture 17"/>
+            <wp:docPr id="713841572" name="Picture 17" title=""/>
             <wp:cNvGraphicFramePr>
-              <a:graphicFrameLocks xmlns:a="http://schemas.openxmlformats.org/drawingml/2006/main" noChangeAspect="1"/>
+              <a:graphicFrameLocks noChangeAspect="1"/>
             </wp:cNvGraphicFramePr>
-            <a:graphic xmlns:a="http://schemas.openxmlformats.org/drawingml/2006/main">
+            <a:graphic>
               <a:graphicData uri="http://schemas.openxmlformats.org/drawingml/2006/picture">
-                <pic:pic xmlns:pic="http://schemas.openxmlformats.org/drawingml/2006/picture">
+                <pic:pic>
                   <pic:nvPicPr>
-                    <pic:cNvPr id="0" name="Picture 16"/>
-                    <pic:cNvPicPr>
-                      <a:picLocks noChangeAspect="1" noChangeArrowheads="1"/>
-                    </pic:cNvPicPr>
+                    <pic:cNvPr id="0" name="Picture 17"/>
+                    <pic:cNvPicPr/>
                   </pic:nvPicPr>
                   <pic:blipFill>
-                    <a:blip r:embed="rId32" cstate="print">
-                      <a:extLst>
+                    <a:blip r:embed="Rffb0b8bd91f148b9">
+                      <a:extLst xmlns:a="http://schemas.openxmlformats.org/drawingml/2006/main">
                         <a:ext uri="{28A0092B-C50C-407E-A947-70E740481C1C}">
                           <a14:useLocalDpi xmlns:a14="http://schemas.microsoft.com/office/drawing/2010/main" val="0"/>
                         </a:ext>
                       </a:extLst>
                     </a:blip>
-                    <a:srcRect/>
                     <a:stretch>
                       <a:fillRect/>
                     </a:stretch>
                   </pic:blipFill>
-                  <pic:spPr bwMode="auto">
-                    <a:xfrm>
+                  <pic:spPr>
+                    <a:xfrm rot="0" flipH="0" flipV="0">
                       <a:off x="0" y="0"/>
                       <a:ext cx="5937885" cy="4227830"/>
                     </a:xfrm>
                     <a:prstGeom prst="rect">
                       <a:avLst/>
                     </a:prstGeom>
-                    <a:noFill/>
-                    <a:ln>
-                      <a:noFill/>
-                    </a:ln>
                   </pic:spPr>
                 </pic:pic>
               </a:graphicData>
@@ -18822,53 +18730,41 @@
         </w:rPr>
       </w:pPr>
       <w:r>
-        <w:rPr>
-          <w:sz w:val="20"/>
-          <w:szCs w:val="20"/>
-          <w:lang w:val="en-US"/>
-        </w:rPr>
         <w:drawing>
-          <wp:inline distT="0" distB="0" distL="0" distR="0" wp14:anchorId="24496AE4" wp14:editId="2F96730A">
+          <wp:inline wp14:editId="00C2AD00" wp14:anchorId="24496AE4">
             <wp:extent cx="5937885" cy="4227830"/>
             <wp:effectExtent l="0" t="0" r="5715" b="1270"/>
-            <wp:docPr id="49" name="Picture 49"/>
+            <wp:docPr id="1915327778" name="Picture 49" title=""/>
             <wp:cNvGraphicFramePr>
-              <a:graphicFrameLocks xmlns:a="http://schemas.openxmlformats.org/drawingml/2006/main" noChangeAspect="1"/>
+              <a:graphicFrameLocks noChangeAspect="1"/>
             </wp:cNvGraphicFramePr>
-            <a:graphic xmlns:a="http://schemas.openxmlformats.org/drawingml/2006/main">
+            <a:graphic>
               <a:graphicData uri="http://schemas.openxmlformats.org/drawingml/2006/picture">
-                <pic:pic xmlns:pic="http://schemas.openxmlformats.org/drawingml/2006/picture">
+                <pic:pic>
                   <pic:nvPicPr>
-                    <pic:cNvPr id="0" name="Picture 17"/>
-                    <pic:cNvPicPr>
-                      <a:picLocks noChangeAspect="1" noChangeArrowheads="1"/>
-                    </pic:cNvPicPr>
+                    <pic:cNvPr id="0" name="Picture 49"/>
+                    <pic:cNvPicPr/>
                   </pic:nvPicPr>
                   <pic:blipFill>
-                    <a:blip r:embed="rId33" cstate="print">
-                      <a:extLst>
+                    <a:blip r:embed="R1d1b53d376b74bc3">
+                      <a:extLst xmlns:a="http://schemas.openxmlformats.org/drawingml/2006/main">
                         <a:ext uri="{28A0092B-C50C-407E-A947-70E740481C1C}">
                           <a14:useLocalDpi xmlns:a14="http://schemas.microsoft.com/office/drawing/2010/main" val="0"/>
                         </a:ext>
                       </a:extLst>
                     </a:blip>
-                    <a:srcRect/>
                     <a:stretch>
                       <a:fillRect/>
                     </a:stretch>
                   </pic:blipFill>
-                  <pic:spPr bwMode="auto">
-                    <a:xfrm>
+                  <pic:spPr>
+                    <a:xfrm rot="0" flipH="0" flipV="0">
                       <a:off x="0" y="0"/>
                       <a:ext cx="5937885" cy="4227830"/>
                     </a:xfrm>
                     <a:prstGeom prst="rect">
                       <a:avLst/>
                     </a:prstGeom>
-                    <a:noFill/>
-                    <a:ln>
-                      <a:noFill/>
-                    </a:ln>
                   </pic:spPr>
                 </pic:pic>
               </a:graphicData>
@@ -18934,53 +18830,41 @@
         </w:rPr>
       </w:pPr>
       <w:r>
-        <w:rPr>
-          <w:sz w:val="20"/>
-          <w:szCs w:val="20"/>
-          <w:lang w:val="en-US"/>
-        </w:rPr>
         <w:drawing>
-          <wp:inline distT="0" distB="0" distL="0" distR="0" wp14:anchorId="39C801AD" wp14:editId="48F528C8">
+          <wp:inline wp14:editId="4B3DEF9A" wp14:anchorId="39C801AD">
             <wp:extent cx="5937885" cy="4227830"/>
             <wp:effectExtent l="0" t="0" r="5715" b="1270"/>
-            <wp:docPr id="50" name="Picture 50"/>
+            <wp:docPr id="1245111996" name="Picture 50" title=""/>
             <wp:cNvGraphicFramePr>
-              <a:graphicFrameLocks xmlns:a="http://schemas.openxmlformats.org/drawingml/2006/main" noChangeAspect="1"/>
+              <a:graphicFrameLocks noChangeAspect="1"/>
             </wp:cNvGraphicFramePr>
-            <a:graphic xmlns:a="http://schemas.openxmlformats.org/drawingml/2006/main">
+            <a:graphic>
               <a:graphicData uri="http://schemas.openxmlformats.org/drawingml/2006/picture">
-                <pic:pic xmlns:pic="http://schemas.openxmlformats.org/drawingml/2006/picture">
+                <pic:pic>
                   <pic:nvPicPr>
-                    <pic:cNvPr id="0" name="Picture 18"/>
-                    <pic:cNvPicPr>
-                      <a:picLocks noChangeAspect="1" noChangeArrowheads="1"/>
-                    </pic:cNvPicPr>
+                    <pic:cNvPr id="0" name="Picture 50"/>
+                    <pic:cNvPicPr/>
                   </pic:nvPicPr>
                   <pic:blipFill>
-                    <a:blip r:embed="rId34" cstate="print">
-                      <a:extLst>
+                    <a:blip r:embed="Rc9b70deae7614de7">
+                      <a:extLst xmlns:a="http://schemas.openxmlformats.org/drawingml/2006/main">
                         <a:ext uri="{28A0092B-C50C-407E-A947-70E740481C1C}">
                           <a14:useLocalDpi xmlns:a14="http://schemas.microsoft.com/office/drawing/2010/main" val="0"/>
                         </a:ext>
                       </a:extLst>
                     </a:blip>
-                    <a:srcRect/>
                     <a:stretch>
                       <a:fillRect/>
                     </a:stretch>
                   </pic:blipFill>
-                  <pic:spPr bwMode="auto">
-                    <a:xfrm>
+                  <pic:spPr>
+                    <a:xfrm rot="0" flipH="0" flipV="0">
                       <a:off x="0" y="0"/>
                       <a:ext cx="5937885" cy="4227830"/>
                     </a:xfrm>
                     <a:prstGeom prst="rect">
                       <a:avLst/>
                     </a:prstGeom>
-                    <a:noFill/>
-                    <a:ln>
-                      <a:noFill/>
-                    </a:ln>
                   </pic:spPr>
                 </pic:pic>
               </a:graphicData>
@@ -19046,53 +18930,41 @@
         </w:rPr>
       </w:pPr>
       <w:r>
-        <w:rPr>
-          <w:sz w:val="20"/>
-          <w:szCs w:val="20"/>
-          <w:lang w:val="en-US"/>
-        </w:rPr>
         <w:drawing>
-          <wp:inline distT="0" distB="0" distL="0" distR="0" wp14:anchorId="002A5FD2" wp14:editId="74AAA2A0">
+          <wp:inline wp14:editId="72263907" wp14:anchorId="002A5FD2">
             <wp:extent cx="5943600" cy="4227195"/>
             <wp:effectExtent l="0" t="0" r="0" b="1905"/>
-            <wp:docPr id="21" name="Picture 21"/>
+            <wp:docPr id="1056447024" name="Picture 21" title=""/>
             <wp:cNvGraphicFramePr>
-              <a:graphicFrameLocks xmlns:a="http://schemas.openxmlformats.org/drawingml/2006/main" noChangeAspect="1"/>
+              <a:graphicFrameLocks noChangeAspect="1"/>
             </wp:cNvGraphicFramePr>
-            <a:graphic xmlns:a="http://schemas.openxmlformats.org/drawingml/2006/main">
+            <a:graphic>
               <a:graphicData uri="http://schemas.openxmlformats.org/drawingml/2006/picture">
-                <pic:pic xmlns:pic="http://schemas.openxmlformats.org/drawingml/2006/picture">
+                <pic:pic>
                   <pic:nvPicPr>
-                    <pic:cNvPr id="0" name="Picture 20"/>
-                    <pic:cNvPicPr>
-                      <a:picLocks noChangeAspect="1" noChangeArrowheads="1"/>
-                    </pic:cNvPicPr>
+                    <pic:cNvPr id="0" name="Picture 21"/>
+                    <pic:cNvPicPr/>
                   </pic:nvPicPr>
                   <pic:blipFill>
-                    <a:blip r:embed="rId35" cstate="print">
-                      <a:extLst>
+                    <a:blip r:embed="R5f9bb6aeca6c4b64">
+                      <a:extLst xmlns:a="http://schemas.openxmlformats.org/drawingml/2006/main">
                         <a:ext uri="{28A0092B-C50C-407E-A947-70E740481C1C}">
                           <a14:useLocalDpi xmlns:a14="http://schemas.microsoft.com/office/drawing/2010/main" val="0"/>
                         </a:ext>
                       </a:extLst>
                     </a:blip>
-                    <a:srcRect/>
                     <a:stretch>
                       <a:fillRect/>
                     </a:stretch>
                   </pic:blipFill>
-                  <pic:spPr bwMode="auto">
-                    <a:xfrm>
+                  <pic:spPr>
+                    <a:xfrm rot="0" flipH="0" flipV="0">
                       <a:off x="0" y="0"/>
                       <a:ext cx="5943600" cy="4227195"/>
                     </a:xfrm>
                     <a:prstGeom prst="rect">
                       <a:avLst/>
                     </a:prstGeom>
-                    <a:noFill/>
-                    <a:ln>
-                      <a:noFill/>
-                    </a:ln>
                   </pic:spPr>
                 </pic:pic>
               </a:graphicData>
@@ -19138,6 +19010,7 @@
     </w:p>
     <w:p>
       <w:pPr>
+        <w:pStyle w:val="Normal"/>
         <w:rPr>
           <w:sz w:val="20"/>
           <w:szCs w:val="20"/>
@@ -19163,14 +19036,7 @@
           <w:sz w:val="20"/>
           <w:szCs w:val="20"/>
         </w:rPr>
-        <w:t xml:space="preserve"> </w:t>
-      </w:r>
-      <w:r>
-        <w:rPr>
-          <w:sz w:val="20"/>
-          <w:szCs w:val="20"/>
-        </w:rPr>
-        <w:t xml:space="preserve">που είναι υπεύθυνο για το </w:t>
+        <w:t xml:space="preserve"> που είναι υπεύθυνο για το </w:t>
       </w:r>
       <w:r>
         <w:rPr>
@@ -19185,14 +19051,7 @@
           <w:sz w:val="20"/>
           <w:szCs w:val="20"/>
         </w:rPr>
-        <w:t xml:space="preserve"> </w:t>
-      </w:r>
-      <w:r>
-        <w:rPr>
-          <w:sz w:val="20"/>
-          <w:szCs w:val="20"/>
-        </w:rPr>
-        <w:t xml:space="preserve">του συστήματος, το </w:t>
+        <w:t xml:space="preserve"> του συστήματος, το </w:t>
       </w:r>
       <w:r>
         <w:rPr>
@@ -19207,21 +19066,7 @@
           <w:sz w:val="20"/>
           <w:szCs w:val="20"/>
         </w:rPr>
-        <w:t xml:space="preserve"> </w:t>
-      </w:r>
-      <w:r>
-        <w:rPr>
-          <w:sz w:val="20"/>
-          <w:szCs w:val="20"/>
-        </w:rPr>
-        <w:t xml:space="preserve">που </w:t>
-      </w:r>
-      <w:r>
-        <w:rPr>
-          <w:sz w:val="20"/>
-          <w:szCs w:val="20"/>
-        </w:rPr>
-        <w:t xml:space="preserve">είναι </w:t>
+        <w:t xml:space="preserve"> που είναι </w:t>
       </w:r>
       <w:r>
         <w:rPr>
@@ -19236,28 +19081,202 @@
           <w:sz w:val="20"/>
           <w:szCs w:val="20"/>
         </w:rPr>
-        <w:t xml:space="preserve"> </w:t>
-      </w:r>
-      <w:r>
-        <w:rPr>
-          <w:sz w:val="20"/>
-          <w:szCs w:val="20"/>
-        </w:rPr>
-        <w:t xml:space="preserve">και </w:t>
-      </w:r>
-      <w:r>
-        <w:rPr>
-          <w:sz w:val="20"/>
-          <w:szCs w:val="20"/>
-        </w:rPr>
-        <w:t>αναλαμβάνει όλη την επεξεργασία</w:t>
-      </w:r>
-      <w:r>
-        <w:rPr>
-          <w:sz w:val="20"/>
-          <w:szCs w:val="20"/>
-        </w:rPr>
-        <w:t xml:space="preserve"> και τη βάση δεδομένων η οποία αποτελείτε από 5 οντότητες και περιέχει όλα τα δεδομένα του συστήματος. </w:t>
+        <w:t xml:space="preserve"> και αναλαμβάνει όλη την επεξεργασία </w:t>
+      </w:r>
+      <w:r>
+        <w:rPr>
+          <w:rFonts w:ascii="Calibri" w:hAnsi="Calibri" w:eastAsia="Calibri" w:cs="Calibri"/>
+          <w:noProof w:val="0"/>
+          <w:sz w:val="20"/>
+          <w:szCs w:val="20"/>
+          <w:lang w:val="el"/>
+        </w:rPr>
+        <w:t xml:space="preserve">των </w:t>
+      </w:r>
+      <w:r>
+        <w:rPr>
+          <w:rFonts w:ascii="Calibri" w:hAnsi="Calibri" w:eastAsia="Calibri" w:cs="Calibri"/>
+          <w:noProof w:val="0"/>
+          <w:sz w:val="20"/>
+          <w:szCs w:val="20"/>
+          <w:lang w:val="el-GR"/>
+        </w:rPr>
+        <w:t xml:space="preserve">request </w:t>
+      </w:r>
+      <w:r>
+        <w:rPr>
+          <w:rFonts w:ascii="Calibri" w:hAnsi="Calibri" w:eastAsia="Calibri" w:cs="Calibri"/>
+          <w:noProof w:val="0"/>
+          <w:sz w:val="20"/>
+          <w:szCs w:val="20"/>
+          <w:lang w:val="el"/>
+        </w:rPr>
+        <w:t xml:space="preserve">που φτάνουν στον </w:t>
+      </w:r>
+      <w:r>
+        <w:rPr>
+          <w:rFonts w:ascii="Calibri" w:hAnsi="Calibri" w:eastAsia="Calibri" w:cs="Calibri"/>
+          <w:noProof w:val="0"/>
+          <w:sz w:val="20"/>
+          <w:szCs w:val="20"/>
+          <w:lang w:val="el-GR"/>
+        </w:rPr>
+        <w:t xml:space="preserve">server και τη βάση δεδομένων η οποία αποτελείτε από 5 οντότητες και περιέχει όλα τα δεδομένα του συστήματος. </w:t>
+      </w:r>
+    </w:p>
+    <w:p>
+      <w:pPr>
+        <w:spacing w:line="257" w:lineRule="auto"/>
+      </w:pPr>
+      <w:r>
+        <w:rPr>
+          <w:rFonts w:ascii="Calibri" w:hAnsi="Calibri" w:eastAsia="Calibri" w:cs="Calibri"/>
+          <w:noProof w:val="0"/>
+          <w:sz w:val="20"/>
+          <w:szCs w:val="20"/>
+          <w:lang w:val="el"/>
+        </w:rPr>
+        <w:t xml:space="preserve">Για την υλοποίηση του συστήματος χρησιμοποιήθηκαν διάφορα εργαλεία. Για το </w:t>
+      </w:r>
+      <w:r>
+        <w:rPr>
+          <w:rFonts w:ascii="Calibri" w:hAnsi="Calibri" w:eastAsia="Calibri" w:cs="Calibri"/>
+          <w:noProof w:val="0"/>
+          <w:sz w:val="20"/>
+          <w:szCs w:val="20"/>
+          <w:lang w:val="el-GR"/>
+        </w:rPr>
+        <w:t xml:space="preserve">frontend </w:t>
+      </w:r>
+      <w:r>
+        <w:rPr>
+          <w:rFonts w:ascii="Calibri" w:hAnsi="Calibri" w:eastAsia="Calibri" w:cs="Calibri"/>
+          <w:noProof w:val="0"/>
+          <w:sz w:val="20"/>
+          <w:szCs w:val="20"/>
+          <w:lang w:val="el"/>
+        </w:rPr>
+        <w:t xml:space="preserve">χρησιμοποιήθηκε η βιβλιοθήκη </w:t>
+      </w:r>
+      <w:r>
+        <w:rPr>
+          <w:rFonts w:ascii="Calibri" w:hAnsi="Calibri" w:eastAsia="Calibri" w:cs="Calibri"/>
+          <w:noProof w:val="0"/>
+          <w:sz w:val="20"/>
+          <w:szCs w:val="20"/>
+          <w:lang w:val="el-GR"/>
+        </w:rPr>
+        <w:t>ReactJS</w:t>
+      </w:r>
+      <w:r>
+        <w:rPr>
+          <w:rFonts w:ascii="Calibri" w:hAnsi="Calibri" w:eastAsia="Calibri" w:cs="Calibri"/>
+          <w:noProof w:val="0"/>
+          <w:sz w:val="20"/>
+          <w:szCs w:val="20"/>
+          <w:lang w:val="el"/>
+        </w:rPr>
+        <w:t xml:space="preserve">, για το </w:t>
+      </w:r>
+      <w:r>
+        <w:rPr>
+          <w:rFonts w:ascii="Calibri" w:hAnsi="Calibri" w:eastAsia="Calibri" w:cs="Calibri"/>
+          <w:noProof w:val="0"/>
+          <w:sz w:val="20"/>
+          <w:szCs w:val="20"/>
+          <w:lang w:val="el-GR"/>
+        </w:rPr>
+        <w:t xml:space="preserve">REST API </w:t>
+      </w:r>
+      <w:r>
+        <w:rPr>
+          <w:rFonts w:ascii="Calibri" w:hAnsi="Calibri" w:eastAsia="Calibri" w:cs="Calibri"/>
+          <w:noProof w:val="0"/>
+          <w:sz w:val="20"/>
+          <w:szCs w:val="20"/>
+          <w:lang w:val="el"/>
+        </w:rPr>
+        <w:t xml:space="preserve">η βιβλιοθήκη </w:t>
+      </w:r>
+      <w:r>
+        <w:rPr>
+          <w:rFonts w:ascii="Calibri" w:hAnsi="Calibri" w:eastAsia="Calibri" w:cs="Calibri"/>
+          <w:noProof w:val="0"/>
+          <w:sz w:val="20"/>
+          <w:szCs w:val="20"/>
+          <w:lang w:val="el-GR"/>
+        </w:rPr>
+        <w:t xml:space="preserve">Spark Java </w:t>
+      </w:r>
+      <w:r>
+        <w:rPr>
+          <w:rFonts w:ascii="Calibri" w:hAnsi="Calibri" w:eastAsia="Calibri" w:cs="Calibri"/>
+          <w:noProof w:val="0"/>
+          <w:sz w:val="20"/>
+          <w:szCs w:val="20"/>
+          <w:lang w:val="el"/>
+        </w:rPr>
+        <w:t xml:space="preserve">και για την βάση δεδομένων η </w:t>
+      </w:r>
+      <w:r>
+        <w:rPr>
+          <w:rFonts w:ascii="Calibri" w:hAnsi="Calibri" w:eastAsia="Calibri" w:cs="Calibri"/>
+          <w:noProof w:val="0"/>
+          <w:sz w:val="20"/>
+          <w:szCs w:val="20"/>
+          <w:lang w:val="el-GR"/>
+        </w:rPr>
+        <w:t>PostgreSQL</w:t>
+      </w:r>
+      <w:r>
+        <w:rPr>
+          <w:rFonts w:ascii="Calibri" w:hAnsi="Calibri" w:eastAsia="Calibri" w:cs="Calibri"/>
+          <w:noProof w:val="0"/>
+          <w:sz w:val="20"/>
+          <w:szCs w:val="20"/>
+          <w:lang w:val="el"/>
+        </w:rPr>
+        <w:t xml:space="preserve">. Επιπρόσθετα στο </w:t>
+      </w:r>
+      <w:r>
+        <w:rPr>
+          <w:rFonts w:ascii="Calibri" w:hAnsi="Calibri" w:eastAsia="Calibri" w:cs="Calibri"/>
+          <w:noProof w:val="0"/>
+          <w:sz w:val="20"/>
+          <w:szCs w:val="20"/>
+          <w:lang w:val="el-GR"/>
+        </w:rPr>
+        <w:t xml:space="preserve">frontend </w:t>
+      </w:r>
+      <w:r>
+        <w:rPr>
+          <w:rFonts w:ascii="Calibri" w:hAnsi="Calibri" w:eastAsia="Calibri" w:cs="Calibri"/>
+          <w:noProof w:val="0"/>
+          <w:sz w:val="20"/>
+          <w:szCs w:val="20"/>
+          <w:lang w:val="el"/>
+        </w:rPr>
+        <w:t xml:space="preserve">έγινε χρήση μερικών επιπλέων βιβλιοθηκών για τα στατιστικά και για το δυναμικό πρόγραμμα των </w:t>
+      </w:r>
+      <w:r>
+        <w:rPr>
+          <w:rFonts w:ascii="Calibri" w:hAnsi="Calibri" w:eastAsia="Calibri" w:cs="Calibri"/>
+          <w:noProof w:val="0"/>
+          <w:sz w:val="20"/>
+          <w:szCs w:val="20"/>
+          <w:lang w:val="el-GR"/>
+        </w:rPr>
+        <w:t>professionals</w:t>
+      </w:r>
+      <w:r>
+        <w:rPr>
+          <w:rFonts w:ascii="Calibri" w:hAnsi="Calibri" w:eastAsia="Calibri" w:cs="Calibri"/>
+          <w:noProof w:val="0"/>
+          <w:sz w:val="20"/>
+          <w:szCs w:val="20"/>
+          <w:lang w:val="el"/>
+        </w:rPr>
+        <w:t>.</w:t>
       </w:r>
     </w:p>
     <w:p>
@@ -21968,6 +21987,14 @@
             </wp14:sizeRelV>
           </wp:anchor>
         </w:drawing>
+      </w:r>
+      <w:r>
+        <w:rPr/>
+        <w:t/>
+      </w:r>
+      <w:r>
+        <w:rPr/>
+        <w:t/>
       </w:r>
     </w:p>
     <w:p>
@@ -22085,6 +22112,14 @@
           </wp:anchor>
         </w:drawing>
       </w:r>
+      <w:r>
+        <w:rPr/>
+        <w:t/>
+      </w:r>
+      <w:r>
+        <w:rPr/>
+        <w:t/>
+      </w:r>
     </w:p>
     <w:p>
       <w:pPr>
@@ -22096,7 +22131,7 @@
       </w:pPr>
     </w:p>
     <w:sectPr>
-      <w:pgSz w:w="12240" w:h="15840"/>
+      <w:pgSz w:w="12240" w:h="15840" w:orient="portrait"/>
       <w:pgMar w:top="1440" w:right="1440" w:bottom="1440" w:left="1440" w:header="720" w:footer="720" w:gutter="0"/>
       <w:cols w:space="720"/>
       <w:docGrid w:linePitch="360"/>
@@ -22119,7 +22154,7 @@
         <w:ind w:left="1080" w:hanging="360"/>
       </w:pPr>
       <w:rPr>
-        <w:rFonts w:ascii="Calibri" w:eastAsiaTheme="minorHAnsi" w:hAnsi="Calibri" w:cs="Calibri" w:hint="default"/>
+        <w:rFonts w:hint="default" w:ascii="Calibri" w:hAnsi="Calibri" w:cs="Calibri" w:eastAsiaTheme="minorHAnsi"/>
       </w:rPr>
     </w:lvl>
     <w:lvl w:ilvl="1" w:tplc="04090003">
@@ -22131,7 +22166,7 @@
         <w:ind w:left="1800" w:hanging="360"/>
       </w:pPr>
       <w:rPr>
-        <w:rFonts w:ascii="Courier New" w:hAnsi="Courier New" w:cs="Courier New" w:hint="default"/>
+        <w:rFonts w:hint="default" w:ascii="Courier New" w:hAnsi="Courier New" w:cs="Courier New"/>
       </w:rPr>
     </w:lvl>
     <w:lvl w:ilvl="2" w:tplc="04090005">
@@ -22143,7 +22178,7 @@
         <w:ind w:left="2520" w:hanging="360"/>
       </w:pPr>
       <w:rPr>
-        <w:rFonts w:ascii="Wingdings" w:hAnsi="Wingdings" w:hint="default"/>
+        <w:rFonts w:hint="default" w:ascii="Wingdings" w:hAnsi="Wingdings"/>
       </w:rPr>
     </w:lvl>
     <w:lvl w:ilvl="3" w:tplc="04090001" w:tentative="1">
@@ -22155,7 +22190,7 @@
         <w:ind w:left="3240" w:hanging="360"/>
       </w:pPr>
       <w:rPr>
-        <w:rFonts w:ascii="Symbol" w:hAnsi="Symbol" w:hint="default"/>
+        <w:rFonts w:hint="default" w:ascii="Symbol" w:hAnsi="Symbol"/>
       </w:rPr>
     </w:lvl>
     <w:lvl w:ilvl="4" w:tplc="04090003" w:tentative="1">
@@ -22167,7 +22202,7 @@
         <w:ind w:left="3960" w:hanging="360"/>
       </w:pPr>
       <w:rPr>
-        <w:rFonts w:ascii="Courier New" w:hAnsi="Courier New" w:cs="Courier New" w:hint="default"/>
+        <w:rFonts w:hint="default" w:ascii="Courier New" w:hAnsi="Courier New" w:cs="Courier New"/>
       </w:rPr>
     </w:lvl>
     <w:lvl w:ilvl="5" w:tplc="04090005" w:tentative="1">
@@ -22179,7 +22214,7 @@
         <w:ind w:left="4680" w:hanging="360"/>
       </w:pPr>
       <w:rPr>
-        <w:rFonts w:ascii="Wingdings" w:hAnsi="Wingdings" w:hint="default"/>
+        <w:rFonts w:hint="default" w:ascii="Wingdings" w:hAnsi="Wingdings"/>
       </w:rPr>
     </w:lvl>
     <w:lvl w:ilvl="6" w:tplc="04090001" w:tentative="1">
@@ -22191,7 +22226,7 @@
         <w:ind w:left="5400" w:hanging="360"/>
       </w:pPr>
       <w:rPr>
-        <w:rFonts w:ascii="Symbol" w:hAnsi="Symbol" w:hint="default"/>
+        <w:rFonts w:hint="default" w:ascii="Symbol" w:hAnsi="Symbol"/>
       </w:rPr>
     </w:lvl>
     <w:lvl w:ilvl="7" w:tplc="04090003" w:tentative="1">
@@ -22203,7 +22238,7 @@
         <w:ind w:left="6120" w:hanging="360"/>
       </w:pPr>
       <w:rPr>
-        <w:rFonts w:ascii="Courier New" w:hAnsi="Courier New" w:cs="Courier New" w:hint="default"/>
+        <w:rFonts w:hint="default" w:ascii="Courier New" w:hAnsi="Courier New" w:cs="Courier New"/>
       </w:rPr>
     </w:lvl>
     <w:lvl w:ilvl="8" w:tplc="04090005" w:tentative="1">
@@ -22215,7 +22250,7 @@
         <w:ind w:left="6840" w:hanging="360"/>
       </w:pPr>
       <w:rPr>
-        <w:rFonts w:ascii="Wingdings" w:hAnsi="Wingdings" w:hint="default"/>
+        <w:rFonts w:hint="default" w:ascii="Wingdings" w:hAnsi="Wingdings"/>
       </w:rPr>
     </w:lvl>
   </w:abstractNum>
@@ -22231,7 +22266,7 @@
         <w:ind w:left="1080" w:hanging="360"/>
       </w:pPr>
       <w:rPr>
-        <w:rFonts w:ascii="Calibri" w:eastAsiaTheme="minorHAnsi" w:hAnsi="Calibri" w:cs="Calibri" w:hint="default"/>
+        <w:rFonts w:hint="default" w:ascii="Calibri" w:hAnsi="Calibri" w:cs="Calibri" w:eastAsiaTheme="minorHAnsi"/>
       </w:rPr>
     </w:lvl>
     <w:lvl w:ilvl="1" w:tplc="04090003">
@@ -22243,7 +22278,7 @@
         <w:ind w:left="1800" w:hanging="360"/>
       </w:pPr>
       <w:rPr>
-        <w:rFonts w:ascii="Courier New" w:hAnsi="Courier New" w:cs="Courier New" w:hint="default"/>
+        <w:rFonts w:hint="default" w:ascii="Courier New" w:hAnsi="Courier New" w:cs="Courier New"/>
       </w:rPr>
     </w:lvl>
     <w:lvl w:ilvl="2" w:tplc="04090005" w:tentative="1">
@@ -22255,7 +22290,7 @@
         <w:ind w:left="2520" w:hanging="360"/>
       </w:pPr>
       <w:rPr>
-        <w:rFonts w:ascii="Wingdings" w:hAnsi="Wingdings" w:hint="default"/>
+        <w:rFonts w:hint="default" w:ascii="Wingdings" w:hAnsi="Wingdings"/>
       </w:rPr>
     </w:lvl>
     <w:lvl w:ilvl="3" w:tplc="04090001" w:tentative="1">
@@ -22267,7 +22302,7 @@
         <w:ind w:left="3240" w:hanging="360"/>
       </w:pPr>
       <w:rPr>
-        <w:rFonts w:ascii="Symbol" w:hAnsi="Symbol" w:hint="default"/>
+        <w:rFonts w:hint="default" w:ascii="Symbol" w:hAnsi="Symbol"/>
       </w:rPr>
     </w:lvl>
     <w:lvl w:ilvl="4" w:tplc="04090003" w:tentative="1">
@@ -22279,7 +22314,7 @@
         <w:ind w:left="3960" w:hanging="360"/>
       </w:pPr>
       <w:rPr>
-        <w:rFonts w:ascii="Courier New" w:hAnsi="Courier New" w:cs="Courier New" w:hint="default"/>
+        <w:rFonts w:hint="default" w:ascii="Courier New" w:hAnsi="Courier New" w:cs="Courier New"/>
       </w:rPr>
     </w:lvl>
     <w:lvl w:ilvl="5" w:tplc="04090005" w:tentative="1">
@@ -22291,7 +22326,7 @@
         <w:ind w:left="4680" w:hanging="360"/>
       </w:pPr>
       <w:rPr>
-        <w:rFonts w:ascii="Wingdings" w:hAnsi="Wingdings" w:hint="default"/>
+        <w:rFonts w:hint="default" w:ascii="Wingdings" w:hAnsi="Wingdings"/>
       </w:rPr>
     </w:lvl>
     <w:lvl w:ilvl="6" w:tplc="04090001" w:tentative="1">
@@ -22303,7 +22338,7 @@
         <w:ind w:left="5400" w:hanging="360"/>
       </w:pPr>
       <w:rPr>
-        <w:rFonts w:ascii="Symbol" w:hAnsi="Symbol" w:hint="default"/>
+        <w:rFonts w:hint="default" w:ascii="Symbol" w:hAnsi="Symbol"/>
       </w:rPr>
     </w:lvl>
     <w:lvl w:ilvl="7" w:tplc="04090003" w:tentative="1">
@@ -22315,7 +22350,7 @@
         <w:ind w:left="6120" w:hanging="360"/>
       </w:pPr>
       <w:rPr>
-        <w:rFonts w:ascii="Courier New" w:hAnsi="Courier New" w:cs="Courier New" w:hint="default"/>
+        <w:rFonts w:hint="default" w:ascii="Courier New" w:hAnsi="Courier New" w:cs="Courier New"/>
       </w:rPr>
     </w:lvl>
     <w:lvl w:ilvl="8" w:tplc="04090005" w:tentative="1">
@@ -22327,7 +22362,7 @@
         <w:ind w:left="6840" w:hanging="360"/>
       </w:pPr>
       <w:rPr>
-        <w:rFonts w:ascii="Wingdings" w:hAnsi="Wingdings" w:hint="default"/>
+        <w:rFonts w:hint="default" w:ascii="Wingdings" w:hAnsi="Wingdings"/>
       </w:rPr>
     </w:lvl>
   </w:abstractNum>
@@ -22341,11 +22376,11 @@
 </file>
 
 <file path=word/styles.xml><?xml version="1.0" encoding="utf-8"?>
-<w:styles xmlns:mc="http://schemas.openxmlformats.org/markup-compatibility/2006" xmlns:r="http://schemas.openxmlformats.org/officeDocument/2006/relationships" xmlns:w="http://schemas.openxmlformats.org/wordprocessingml/2006/main" xmlns:w14="http://schemas.microsoft.com/office/word/2010/wordml" xmlns:w15="http://schemas.microsoft.com/office/word/2012/wordml" xmlns:w16cid="http://schemas.microsoft.com/office/word/2016/wordml/cid" xmlns:w16se="http://schemas.microsoft.com/office/word/2015/wordml/symex" mc:Ignorable="w14 w15 w16se w16cid">
+<w:styles xmlns:wp14="http://schemas.microsoft.com/office/word/2010/wordprocessingDrawing" xmlns:mc="http://schemas.openxmlformats.org/markup-compatibility/2006" xmlns:r="http://schemas.openxmlformats.org/officeDocument/2006/relationships" xmlns:w="http://schemas.openxmlformats.org/wordprocessingml/2006/main" xmlns:w14="http://schemas.microsoft.com/office/word/2010/wordml" xmlns:w15="http://schemas.microsoft.com/office/word/2012/wordml" xmlns:w16cid="http://schemas.microsoft.com/office/word/2016/wordml/cid" xmlns:w16se="http://schemas.microsoft.com/office/word/2015/wordml/symex" mc:Ignorable="w14 w15 w16se w16cid wp14">
   <w:docDefaults>
     <w:rPrDefault>
       <w:rPr>
-        <w:rFonts w:ascii="Calibri" w:eastAsia="Calibri" w:hAnsi="Calibri" w:cs="Calibri"/>
+        <w:rFonts w:ascii="Calibri" w:hAnsi="Calibri" w:eastAsia="Calibri" w:cs="Calibri"/>
         <w:sz w:val="22"/>
         <w:szCs w:val="22"/>
         <w:lang w:val="el-GR" w:eastAsia="en-US" w:bidi="ar-SA"/>
@@ -22360,14 +22395,14 @@
   <w:latentStyles w:defLockedState="0" w:defUIPriority="99" w:defSemiHidden="0" w:defUnhideWhenUsed="0" w:defQFormat="0" w:count="376">
     <w:lsdException w:name="Normal" w:uiPriority="0" w:qFormat="1"/>
     <w:lsdException w:name="heading 1" w:uiPriority="9" w:qFormat="1"/>
-    <w:lsdException w:name="heading 2" w:semiHidden="1" w:uiPriority="9" w:unhideWhenUsed="1" w:qFormat="1"/>
-    <w:lsdException w:name="heading 3" w:semiHidden="1" w:uiPriority="9" w:unhideWhenUsed="1" w:qFormat="1"/>
-    <w:lsdException w:name="heading 4" w:semiHidden="1" w:uiPriority="9" w:unhideWhenUsed="1" w:qFormat="1"/>
-    <w:lsdException w:name="heading 5" w:semiHidden="1" w:uiPriority="9" w:unhideWhenUsed="1" w:qFormat="1"/>
-    <w:lsdException w:name="heading 6" w:semiHidden="1" w:uiPriority="9" w:unhideWhenUsed="1" w:qFormat="1"/>
-    <w:lsdException w:name="heading 7" w:semiHidden="1" w:uiPriority="9" w:unhideWhenUsed="1" w:qFormat="1"/>
-    <w:lsdException w:name="heading 8" w:semiHidden="1" w:uiPriority="9" w:unhideWhenUsed="1" w:qFormat="1"/>
-    <w:lsdException w:name="heading 9" w:semiHidden="1" w:uiPriority="9" w:unhideWhenUsed="1" w:qFormat="1"/>
+    <w:lsdException w:name="heading 2" w:uiPriority="9" w:semiHidden="1" w:unhideWhenUsed="1" w:qFormat="1"/>
+    <w:lsdException w:name="heading 3" w:uiPriority="9" w:semiHidden="1" w:unhideWhenUsed="1" w:qFormat="1"/>
+    <w:lsdException w:name="heading 4" w:uiPriority="9" w:semiHidden="1" w:unhideWhenUsed="1" w:qFormat="1"/>
+    <w:lsdException w:name="heading 5" w:uiPriority="9" w:semiHidden="1" w:unhideWhenUsed="1" w:qFormat="1"/>
+    <w:lsdException w:name="heading 6" w:uiPriority="9" w:semiHidden="1" w:unhideWhenUsed="1" w:qFormat="1"/>
+    <w:lsdException w:name="heading 7" w:uiPriority="9" w:semiHidden="1" w:unhideWhenUsed="1" w:qFormat="1"/>
+    <w:lsdException w:name="heading 8" w:uiPriority="9" w:semiHidden="1" w:unhideWhenUsed="1" w:qFormat="1"/>
+    <w:lsdException w:name="heading 9" w:uiPriority="9" w:semiHidden="1" w:unhideWhenUsed="1" w:qFormat="1"/>
     <w:lsdException w:name="index 1" w:semiHidden="1" w:unhideWhenUsed="1"/>
     <w:lsdException w:name="index 2" w:semiHidden="1" w:unhideWhenUsed="1"/>
     <w:lsdException w:name="index 3" w:semiHidden="1" w:unhideWhenUsed="1"/>
@@ -22377,22 +22412,22 @@
     <w:lsdException w:name="index 7" w:semiHidden="1" w:unhideWhenUsed="1"/>
     <w:lsdException w:name="index 8" w:semiHidden="1" w:unhideWhenUsed="1"/>
     <w:lsdException w:name="index 9" w:semiHidden="1" w:unhideWhenUsed="1"/>
-    <w:lsdException w:name="toc 1" w:semiHidden="1" w:uiPriority="39" w:unhideWhenUsed="1"/>
-    <w:lsdException w:name="toc 2" w:semiHidden="1" w:uiPriority="39" w:unhideWhenUsed="1"/>
-    <w:lsdException w:name="toc 3" w:semiHidden="1" w:uiPriority="39" w:unhideWhenUsed="1"/>
-    <w:lsdException w:name="toc 4" w:semiHidden="1" w:uiPriority="39" w:unhideWhenUsed="1"/>
-    <w:lsdException w:name="toc 5" w:semiHidden="1" w:uiPriority="39" w:unhideWhenUsed="1"/>
-    <w:lsdException w:name="toc 6" w:semiHidden="1" w:uiPriority="39" w:unhideWhenUsed="1"/>
-    <w:lsdException w:name="toc 7" w:semiHidden="1" w:uiPriority="39" w:unhideWhenUsed="1"/>
-    <w:lsdException w:name="toc 8" w:semiHidden="1" w:uiPriority="39" w:unhideWhenUsed="1"/>
-    <w:lsdException w:name="toc 9" w:semiHidden="1" w:uiPriority="39" w:unhideWhenUsed="1"/>
+    <w:lsdException w:name="toc 1" w:uiPriority="39" w:semiHidden="1" w:unhideWhenUsed="1"/>
+    <w:lsdException w:name="toc 2" w:uiPriority="39" w:semiHidden="1" w:unhideWhenUsed="1"/>
+    <w:lsdException w:name="toc 3" w:uiPriority="39" w:semiHidden="1" w:unhideWhenUsed="1"/>
+    <w:lsdException w:name="toc 4" w:uiPriority="39" w:semiHidden="1" w:unhideWhenUsed="1"/>
+    <w:lsdException w:name="toc 5" w:uiPriority="39" w:semiHidden="1" w:unhideWhenUsed="1"/>
+    <w:lsdException w:name="toc 6" w:uiPriority="39" w:semiHidden="1" w:unhideWhenUsed="1"/>
+    <w:lsdException w:name="toc 7" w:uiPriority="39" w:semiHidden="1" w:unhideWhenUsed="1"/>
+    <w:lsdException w:name="toc 8" w:uiPriority="39" w:semiHidden="1" w:unhideWhenUsed="1"/>
+    <w:lsdException w:name="toc 9" w:uiPriority="39" w:semiHidden="1" w:unhideWhenUsed="1"/>
     <w:lsdException w:name="Normal Indent" w:semiHidden="1" w:unhideWhenUsed="1"/>
     <w:lsdException w:name="footnote text" w:semiHidden="1" w:unhideWhenUsed="1"/>
     <w:lsdException w:name="annotation text" w:semiHidden="1" w:unhideWhenUsed="1"/>
     <w:lsdException w:name="header" w:semiHidden="1" w:unhideWhenUsed="1"/>
     <w:lsdException w:name="footer" w:semiHidden="1" w:unhideWhenUsed="1"/>
     <w:lsdException w:name="index heading" w:semiHidden="1" w:unhideWhenUsed="1"/>
-    <w:lsdException w:name="caption" w:semiHidden="1" w:uiPriority="35" w:unhideWhenUsed="1" w:qFormat="1"/>
+    <w:lsdException w:name="caption" w:uiPriority="35" w:semiHidden="1" w:unhideWhenUsed="1" w:qFormat="1"/>
     <w:lsdException w:name="table of figures" w:semiHidden="1" w:unhideWhenUsed="1"/>
     <w:lsdException w:name="envelope address" w:semiHidden="1" w:unhideWhenUsed="1"/>
     <w:lsdException w:name="envelope return" w:semiHidden="1" w:unhideWhenUsed="1"/>
@@ -22423,7 +22458,7 @@
     <w:lsdException w:name="Title" w:uiPriority="10" w:qFormat="1"/>
     <w:lsdException w:name="Closing" w:semiHidden="1" w:unhideWhenUsed="1"/>
     <w:lsdException w:name="Signature" w:semiHidden="1" w:unhideWhenUsed="1"/>
-    <w:lsdException w:name="Default Paragraph Font" w:semiHidden="1" w:uiPriority="1" w:unhideWhenUsed="1"/>
+    <w:lsdException w:name="Default Paragraph Font" w:uiPriority="1" w:semiHidden="1" w:unhideWhenUsed="1"/>
     <w:lsdException w:name="Body Text" w:semiHidden="1" w:unhideWhenUsed="1"/>
     <w:lsdException w:name="Body Text Indent" w:semiHidden="1" w:unhideWhenUsed="1"/>
     <w:lsdException w:name="List Continue" w:semiHidden="1" w:unhideWhenUsed="1"/>
@@ -22623,8 +22658,8 @@
     <w:lsdException w:name="Subtle Reference" w:uiPriority="31" w:qFormat="1"/>
     <w:lsdException w:name="Intense Reference" w:uiPriority="32" w:qFormat="1"/>
     <w:lsdException w:name="Book Title" w:uiPriority="33" w:qFormat="1"/>
-    <w:lsdException w:name="Bibliography" w:semiHidden="1" w:uiPriority="37" w:unhideWhenUsed="1"/>
-    <w:lsdException w:name="TOC Heading" w:semiHidden="1" w:uiPriority="39" w:unhideWhenUsed="1" w:qFormat="1"/>
+    <w:lsdException w:name="Bibliography" w:uiPriority="37" w:semiHidden="1" w:unhideWhenUsed="1"/>
+    <w:lsdException w:name="TOC Heading" w:uiPriority="39" w:semiHidden="1" w:unhideWhenUsed="1" w:qFormat="1"/>
     <w:lsdException w:name="Plain Table 1" w:uiPriority="41"/>
     <w:lsdException w:name="Plain Table 2" w:uiPriority="42"/>
     <w:lsdException w:name="Plain Table 3" w:uiPriority="43"/>
@@ -22735,7 +22770,7 @@
     <w:lsdException w:name="Unresolved Mention" w:semiHidden="1" w:unhideWhenUsed="1"/>
     <w:lsdException w:name="Smart Link" w:semiHidden="1" w:unhideWhenUsed="1"/>
   </w:latentStyles>
-  <w:style w:type="paragraph" w:default="1" w:styleId="Normal">
+  <w:style w:type="paragraph" w:styleId="Normal" w:default="1">
     <w:name w:val="Normal"/>
     <w:qFormat/>
   </w:style>
@@ -22851,12 +22886,12 @@
       <w:szCs w:val="20"/>
     </w:rPr>
   </w:style>
-  <w:style w:type="character" w:default="1" w:styleId="DefaultParagraphFont">
+  <w:style w:type="character" w:styleId="DefaultParagraphFont" w:default="1">
     <w:name w:val="Default Paragraph Font"/>
     <w:uiPriority w:val="1"/>
     <w:unhideWhenUsed/>
   </w:style>
-  <w:style w:type="table" w:default="1" w:styleId="TableNormal">
+  <w:style w:type="table" w:styleId="TableNormal" w:default="1">
     <w:name w:val="Normal Table"/>
     <w:uiPriority w:val="99"/>
     <w:semiHidden/>
@@ -22871,7 +22906,7 @@
       </w:tblCellMar>
     </w:tblPr>
   </w:style>
-  <w:style w:type="numbering" w:default="1" w:styleId="NoList">
+  <w:style w:type="numbering" w:styleId="NoList" w:default="1">
     <w:name w:val="No List"/>
     <w:uiPriority w:val="99"/>
     <w:semiHidden/>
@@ -22906,7 +22941,7 @@
       <w:spacing w:before="360" w:after="80"/>
     </w:pPr>
     <w:rPr>
-      <w:rFonts w:ascii="Georgia" w:eastAsia="Georgia" w:hAnsi="Georgia" w:cs="Georgia"/>
+      <w:rFonts w:ascii="Georgia" w:hAnsi="Georgia" w:eastAsia="Georgia" w:cs="Georgia"/>
       <w:i/>
       <w:color w:val="666666"/>
       <w:sz w:val="48"/>

</xml_diff>